<commit_message>
word stuff, add code images
</commit_message>
<xml_diff>
--- a/PR-Daily.docx
+++ b/PR-Daily.docx
@@ -4,18 +4,545 @@
   <w:body>
     <w:p>
       <w:pPr>
-        <w:rPr>
-          <w:rFonts w:ascii="Times New Roman" w:hAnsi="Times New Roman"/>
-          <w:sz w:val="28"/>
-          <w:szCs w:val="28"/>
-        </w:rPr>
-      </w:pPr>
-      <w:r>
-        <w:rPr>
-          <w:rFonts w:ascii="Times New Roman" w:hAnsi="Times New Roman"/>
-          <w:sz w:val="28"/>
-          <w:szCs w:val="28"/>
-        </w:rPr>
+        <w:jc w:val="center"/>
+        <w:rPr>
+          <w:b/>
+          <w:szCs w:val="28"/>
+        </w:rPr>
+      </w:pPr>
+      <w:r>
+        <w:rPr>
+          <w:b/>
+          <w:szCs w:val="28"/>
+        </w:rPr>
+        <w:t>Міністерство освіти і науки України</w:t>
+      </w:r>
+    </w:p>
+    <w:p>
+      <w:pPr>
+        <w:pStyle w:val="a5"/>
+        <w:jc w:val="center"/>
+        <w:rPr>
+          <w:rFonts w:ascii="Times New Roman" w:hAnsi="Times New Roman"/>
+          <w:b/>
+          <w:color w:val="224382"/>
+          <w:sz w:val="28"/>
+          <w:szCs w:val="28"/>
+        </w:rPr>
+      </w:pPr>
+      <w:r>
+        <w:rPr>
+          <w:rFonts w:ascii="Times New Roman" w:hAnsi="Times New Roman"/>
+          <w:b/>
+          <w:noProof/>
+          <w:sz w:val="20"/>
+        </w:rPr>
+        <w:drawing>
+          <wp:inline distT="0" distB="0" distL="0" distR="0" wp14:anchorId="5287AF72" wp14:editId="3A627F42">
+            <wp:extent cx="1185063" cy="660901"/>
+            <wp:effectExtent l="0" t="0" r="0" b="6350"/>
+            <wp:docPr id="1" name="Рисунок 1" descr="A blue and red logo&#10;&#10;Description automatically generated"/>
+            <wp:cNvGraphicFramePr>
+              <a:graphicFrameLocks xmlns:a="http://schemas.openxmlformats.org/drawingml/2006/main" noChangeAspect="1"/>
+            </wp:cNvGraphicFramePr>
+            <a:graphic xmlns:a="http://schemas.openxmlformats.org/drawingml/2006/main">
+              <a:graphicData uri="http://schemas.openxmlformats.org/drawingml/2006/picture">
+                <pic:pic xmlns:pic="http://schemas.openxmlformats.org/drawingml/2006/picture">
+                  <pic:nvPicPr>
+                    <pic:cNvPr id="1" name="Рисунок 1" descr="A blue and red logo&#10;&#10;Description automatically generated"/>
+                    <pic:cNvPicPr>
+                      <a:picLocks noChangeAspect="1" noChangeArrowheads="1"/>
+                    </pic:cNvPicPr>
+                  </pic:nvPicPr>
+                  <pic:blipFill>
+                    <a:blip r:embed="rId8">
+                      <a:extLst>
+                        <a:ext uri="{28A0092B-C50C-407E-A947-70E740481C1C}">
+                          <a14:useLocalDpi xmlns:a14="http://schemas.microsoft.com/office/drawing/2010/main" val="0"/>
+                        </a:ext>
+                      </a:extLst>
+                    </a:blip>
+                    <a:srcRect/>
+                    <a:stretch>
+                      <a:fillRect/>
+                    </a:stretch>
+                  </pic:blipFill>
+                  <pic:spPr bwMode="auto">
+                    <a:xfrm>
+                      <a:off x="0" y="0"/>
+                      <a:ext cx="1195588" cy="666770"/>
+                    </a:xfrm>
+                    <a:prstGeom prst="rect">
+                      <a:avLst/>
+                    </a:prstGeom>
+                    <a:noFill/>
+                    <a:ln>
+                      <a:noFill/>
+                    </a:ln>
+                  </pic:spPr>
+                </pic:pic>
+              </a:graphicData>
+            </a:graphic>
+          </wp:inline>
+        </w:drawing>
+      </w:r>
+    </w:p>
+    <w:p>
+      <w:pPr>
+        <w:pStyle w:val="a5"/>
+        <w:jc w:val="center"/>
+        <w:rPr>
+          <w:rFonts w:ascii="Times New Roman" w:hAnsi="Times New Roman"/>
+          <w:b/>
+          <w:color w:val="224382"/>
+          <w:sz w:val="28"/>
+          <w:szCs w:val="28"/>
+        </w:rPr>
+      </w:pPr>
+    </w:p>
+    <w:p>
+      <w:pPr>
+        <w:pStyle w:val="a5"/>
+        <w:jc w:val="center"/>
+        <w:rPr>
+          <w:rFonts w:ascii="Times New Roman" w:hAnsi="Times New Roman"/>
+          <w:b/>
+          <w:color w:val="224382"/>
+          <w:sz w:val="28"/>
+          <w:szCs w:val="28"/>
+        </w:rPr>
+      </w:pPr>
+      <w:r>
+        <w:rPr>
+          <w:rFonts w:ascii="Times New Roman" w:hAnsi="Times New Roman"/>
+          <w:b/>
+          <w:color w:val="224382"/>
+          <w:sz w:val="28"/>
+          <w:szCs w:val="28"/>
+        </w:rPr>
+        <w:t>ВСЕУКРАЇНСЬКА ЦЕНТРАЛЬНА  СПІЛКА  СПОЖИВЧИХ  ТОВАРИСТВ (УКРКООПСПІЛКА)</w:t>
+      </w:r>
+    </w:p>
+    <w:p>
+      <w:pPr>
+        <w:jc w:val="center"/>
+      </w:pPr>
+      <w:r>
+        <w:t>Рівненський кооперативний економіко-правовий фаховий коледж</w:t>
+      </w:r>
+    </w:p>
+    <w:p>
+      <w:pPr>
+        <w:rPr>
+          <w:i/>
+          <w:w w:val="150"/>
+        </w:rPr>
+      </w:pPr>
+    </w:p>
+    <w:p>
+      <w:pPr>
+        <w:pStyle w:val="1"/>
+      </w:pPr>
+      <w:r>
+        <w:t>Звіт</w:t>
+      </w:r>
+    </w:p>
+    <w:p>
+      <w:pPr>
+        <w:jc w:val="center"/>
+        <w:rPr>
+          <w:b/>
+          <w:bCs/>
+          <w:i/>
+          <w:iCs/>
+          <w:sz w:val="36"/>
+          <w:szCs w:val="36"/>
+        </w:rPr>
+      </w:pPr>
+      <w:r>
+        <w:rPr>
+          <w:b/>
+          <w:bCs/>
+          <w:i/>
+          <w:iCs/>
+          <w:sz w:val="36"/>
+          <w:szCs w:val="36"/>
+        </w:rPr>
+        <w:t>З технологічної практики</w:t>
+      </w:r>
+    </w:p>
+    <w:p>
+      <w:pPr>
+        <w:jc w:val="center"/>
+        <w:rPr>
+          <w:b/>
+          <w:bCs/>
+          <w:i/>
+          <w:iCs/>
+          <w:sz w:val="36"/>
+          <w:szCs w:val="36"/>
+        </w:rPr>
+      </w:pPr>
+      <w:r>
+        <w:rPr>
+          <w:b/>
+          <w:bCs/>
+          <w:i/>
+          <w:iCs/>
+          <w:color w:val="000000"/>
+          <w:sz w:val="36"/>
+          <w:szCs w:val="36"/>
+        </w:rPr>
+        <w:t xml:space="preserve">студента </w:t>
+      </w:r>
+      <w:proofErr w:type="spellStart"/>
+      <w:r>
+        <w:rPr>
+          <w:b/>
+          <w:bCs/>
+          <w:i/>
+          <w:iCs/>
+          <w:color w:val="000000"/>
+          <w:sz w:val="36"/>
+          <w:szCs w:val="36"/>
+        </w:rPr>
+        <w:t>Свинобоя</w:t>
+      </w:r>
+      <w:proofErr w:type="spellEnd"/>
+      <w:r>
+        <w:rPr>
+          <w:b/>
+          <w:bCs/>
+          <w:i/>
+          <w:iCs/>
+          <w:color w:val="000000"/>
+          <w:sz w:val="36"/>
+          <w:szCs w:val="36"/>
+        </w:rPr>
+        <w:t xml:space="preserve"> Максима Олеговича</w:t>
+      </w:r>
+    </w:p>
+    <w:p>
+      <w:pPr>
+        <w:pStyle w:val="22"/>
+        <w:jc w:val="center"/>
+        <w:rPr>
+          <w:rFonts w:cs="Times New Roman"/>
+          <w:iCs/>
+          <w:lang w:val="uk-UA"/>
+        </w:rPr>
+      </w:pPr>
+      <w:r>
+        <w:rPr>
+          <w:rFonts w:cs="Times New Roman"/>
+          <w:iCs/>
+          <w:lang w:val="uk-UA"/>
+        </w:rPr>
+        <w:t>групи ІТ-41</w:t>
+      </w:r>
+    </w:p>
+    <w:p>
+      <w:pPr>
+        <w:jc w:val="center"/>
+        <w:rPr>
+          <w:i/>
+          <w:iCs/>
+        </w:rPr>
+      </w:pPr>
+    </w:p>
+    <w:p>
+      <w:pPr>
+        <w:pStyle w:val="22"/>
+        <w:jc w:val="center"/>
+        <w:rPr>
+          <w:rFonts w:cs="Times New Roman"/>
+          <w:sz w:val="26"/>
+          <w:szCs w:val="26"/>
+          <w:lang w:val="uk-UA"/>
+        </w:rPr>
+      </w:pPr>
+      <w:r>
+        <w:rPr>
+          <w:rFonts w:cs="Times New Roman"/>
+          <w:sz w:val="26"/>
+          <w:szCs w:val="26"/>
+          <w:lang w:val="uk-UA"/>
+        </w:rPr>
+        <w:t>Період практики з  «27»  січня2025 року до «21» лютого 2025 року</w:t>
+      </w:r>
+    </w:p>
+    <w:p/>
+    <w:p>
+      <w:pPr>
+        <w:rPr>
+          <w:b/>
+          <w:bCs/>
+        </w:rPr>
+      </w:pPr>
+      <w:r>
+        <w:t xml:space="preserve">Галузь знань   </w:t>
+      </w:r>
+      <w:r>
+        <w:rPr>
+          <w:b/>
+          <w:bCs/>
+          <w:i/>
+          <w:u w:val="single"/>
+        </w:rPr>
+        <w:t xml:space="preserve">12 Інформаційні технології </w:t>
+      </w:r>
+    </w:p>
+    <w:p>
+      <w:pPr>
+        <w:rPr>
+          <w:b/>
+          <w:bCs/>
+        </w:rPr>
+      </w:pPr>
+      <w:r>
+        <w:t xml:space="preserve">Спеціальність </w:t>
+      </w:r>
+      <w:r>
+        <w:rPr>
+          <w:b/>
+          <w:bCs/>
+          <w:i/>
+          <w:u w:val="single"/>
+        </w:rPr>
+        <w:t>121 Інженерія програмного забезпечення</w:t>
+      </w:r>
+      <w:r>
+        <w:rPr>
+          <w:b/>
+          <w:bCs/>
+        </w:rPr>
+        <w:t xml:space="preserve"> </w:t>
+      </w:r>
+    </w:p>
+    <w:p>
+      <w:pPr>
+        <w:rPr>
+          <w:b/>
+          <w:bCs/>
+        </w:rPr>
+      </w:pPr>
+    </w:p>
+    <w:p>
+      <w:pPr>
+        <w:ind w:left="5812"/>
+        <w:rPr>
+          <w:b/>
+          <w:bCs/>
+          <w:i/>
+          <w:iCs/>
+        </w:rPr>
+      </w:pPr>
+      <w:r>
+        <w:rPr>
+          <w:b/>
+          <w:bCs/>
+          <w:i/>
+          <w:iCs/>
+        </w:rPr>
+        <w:t>Місце практики</w:t>
+      </w:r>
+    </w:p>
+    <w:p>
+      <w:pPr>
+        <w:ind w:left="5812"/>
+        <w:rPr>
+          <w:bCs/>
+        </w:rPr>
+      </w:pPr>
+      <w:r>
+        <w:rPr>
+          <w:bCs/>
+        </w:rPr>
+        <w:t>________________________</w:t>
+      </w:r>
+    </w:p>
+    <w:p>
+      <w:pPr>
+        <w:ind w:left="5812"/>
+      </w:pPr>
+      <w:r>
+        <w:t>________________________</w:t>
+      </w:r>
+    </w:p>
+    <w:p>
+      <w:pPr>
+        <w:ind w:left="5812"/>
+      </w:pPr>
+      <w:r>
+        <w:t>________________________</w:t>
+      </w:r>
+    </w:p>
+    <w:p/>
+    <w:p>
+      <w:pPr>
+        <w:rPr>
+          <w:b/>
+          <w:bCs/>
+          <w:i/>
+          <w:iCs/>
+          <w:color w:val="000000"/>
+          <w:szCs w:val="28"/>
+        </w:rPr>
+      </w:pPr>
+      <w:r>
+        <w:rPr>
+          <w:b/>
+          <w:bCs/>
+          <w:i/>
+          <w:iCs/>
+          <w:color w:val="000000"/>
+          <w:szCs w:val="28"/>
+        </w:rPr>
+        <w:t>Керівник практики від організації</w:t>
+      </w:r>
+    </w:p>
+    <w:p>
+      <w:r>
+        <w:rPr>
+          <w:b/>
+          <w:bCs/>
+          <w:i/>
+          <w:iCs/>
+          <w:szCs w:val="28"/>
+        </w:rPr>
+        <w:t xml:space="preserve"> </w:t>
+      </w:r>
+      <w:r>
+        <w:t>_________                                  ______________________</w:t>
+      </w:r>
+    </w:p>
+    <w:p>
+      <w:pPr>
+        <w:rPr>
+          <w:i/>
+          <w:iCs/>
+          <w:color w:val="000000"/>
+          <w:sz w:val="20"/>
+        </w:rPr>
+      </w:pPr>
+      <w:r>
+        <w:rPr>
+          <w:i/>
+          <w:iCs/>
+          <w:color w:val="000000"/>
+          <w:sz w:val="20"/>
+        </w:rPr>
+        <w:t xml:space="preserve">     (підпис)                                                                 (прізвище, ім'я, по-батькові)</w:t>
+      </w:r>
+    </w:p>
+    <w:p>
+      <w:pPr>
+        <w:rPr>
+          <w:b/>
+          <w:bCs/>
+          <w:i/>
+          <w:iCs/>
+          <w:color w:val="000000"/>
+          <w:szCs w:val="28"/>
+        </w:rPr>
+      </w:pPr>
+      <w:r>
+        <w:rPr>
+          <w:b/>
+          <w:bCs/>
+          <w:i/>
+          <w:iCs/>
+          <w:color w:val="000000"/>
+          <w:szCs w:val="28"/>
+        </w:rPr>
+        <w:t xml:space="preserve">                   МП</w:t>
+      </w:r>
+    </w:p>
+    <w:p>
+      <w:pPr>
+        <w:rPr>
+          <w:b/>
+          <w:bCs/>
+          <w:i/>
+          <w:iCs/>
+          <w:color w:val="000000"/>
+          <w:szCs w:val="28"/>
+        </w:rPr>
+      </w:pPr>
+    </w:p>
+    <w:p>
+      <w:pPr>
+        <w:rPr>
+          <w:color w:val="000000"/>
+          <w:szCs w:val="28"/>
+        </w:rPr>
+      </w:pPr>
+      <w:r>
+        <w:rPr>
+          <w:b/>
+          <w:bCs/>
+          <w:i/>
+          <w:iCs/>
+          <w:color w:val="000000"/>
+          <w:szCs w:val="28"/>
+        </w:rPr>
+        <w:t xml:space="preserve">Керівник практики від закладу освіти </w:t>
+      </w:r>
+      <w:r>
+        <w:rPr>
+          <w:color w:val="000000"/>
+          <w:szCs w:val="28"/>
+        </w:rPr>
+        <w:t>______________</w:t>
+      </w:r>
+    </w:p>
+    <w:p>
+      <w:pPr>
+        <w:rPr>
+          <w:b/>
+          <w:bCs/>
+          <w:i/>
+          <w:iCs/>
+          <w:color w:val="000000"/>
+          <w:szCs w:val="28"/>
+        </w:rPr>
+      </w:pPr>
+    </w:p>
+    <w:p>
+      <w:pPr>
+        <w:rPr>
+          <w:b/>
+          <w:bCs/>
+          <w:i/>
+          <w:iCs/>
+          <w:color w:val="000000"/>
+          <w:szCs w:val="28"/>
+        </w:rPr>
+      </w:pPr>
+    </w:p>
+    <w:p>
+      <w:pPr>
+        <w:jc w:val="center"/>
+      </w:pPr>
+      <w:r>
+        <w:rPr>
+          <w:b/>
+          <w:bCs/>
+          <w:i/>
+          <w:iCs/>
+          <w:color w:val="000000"/>
+          <w:szCs w:val="28"/>
+        </w:rPr>
+        <w:t>Рівне 2025</w:t>
+      </w:r>
+      <w:r>
+        <w:rPr>
+          <w:sz w:val="24"/>
+          <w:szCs w:val="24"/>
+        </w:rPr>
+        <w:t xml:space="preserve"> </w:t>
+      </w:r>
+      <w:r>
         <w:br w:type="page"/>
       </w:r>
     </w:p>
@@ -23,6 +550,144 @@
       <w:pPr>
         <w:pStyle w:val="1"/>
         <w:jc w:val="left"/>
+      </w:pPr>
+      <w:r>
+        <w:lastRenderedPageBreak/>
+        <w:t>Зміст</w:t>
+      </w:r>
+    </w:p>
+    <w:p>
+      <w:pPr>
+        <w:rPr>
+          <w:rFonts w:ascii="Times New Roman" w:hAnsi="Times New Roman"/>
+          <w:sz w:val="28"/>
+          <w:szCs w:val="28"/>
+        </w:rPr>
+      </w:pPr>
+      <w:r>
+        <w:rPr>
+          <w:rFonts w:ascii="Times New Roman" w:hAnsi="Times New Roman"/>
+          <w:sz w:val="28"/>
+          <w:szCs w:val="28"/>
+        </w:rPr>
+        <w:t>Вступ</w:t>
+      </w:r>
+    </w:p>
+    <w:p>
+      <w:pPr>
+        <w:rPr>
+          <w:rFonts w:ascii="Times New Roman" w:hAnsi="Times New Roman"/>
+          <w:sz w:val="28"/>
+          <w:szCs w:val="28"/>
+        </w:rPr>
+      </w:pPr>
+      <w:r>
+        <w:rPr>
+          <w:rFonts w:ascii="Times New Roman" w:hAnsi="Times New Roman"/>
+          <w:sz w:val="28"/>
+          <w:szCs w:val="28"/>
+        </w:rPr>
+        <w:t>Календарно-тематичний план і щоденник практики</w:t>
+      </w:r>
+    </w:p>
+    <w:p>
+      <w:pPr>
+        <w:rPr>
+          <w:rFonts w:ascii="Times New Roman" w:hAnsi="Times New Roman"/>
+          <w:sz w:val="28"/>
+          <w:szCs w:val="28"/>
+        </w:rPr>
+      </w:pPr>
+      <w:r>
+        <w:rPr>
+          <w:rFonts w:ascii="Times New Roman" w:hAnsi="Times New Roman"/>
+          <w:sz w:val="28"/>
+          <w:szCs w:val="28"/>
+        </w:rPr>
+        <w:t>Основна частина</w:t>
+      </w:r>
+    </w:p>
+    <w:p>
+      <w:pPr>
+        <w:rPr>
+          <w:rFonts w:ascii="Times New Roman" w:hAnsi="Times New Roman"/>
+          <w:sz w:val="28"/>
+          <w:szCs w:val="28"/>
+        </w:rPr>
+      </w:pPr>
+      <w:r>
+        <w:rPr>
+          <w:rFonts w:ascii="Times New Roman" w:hAnsi="Times New Roman"/>
+          <w:sz w:val="28"/>
+          <w:szCs w:val="28"/>
+        </w:rPr>
+        <w:t>Висновки</w:t>
+      </w:r>
+    </w:p>
+    <w:p>
+      <w:pPr>
+        <w:rPr>
+          <w:rFonts w:ascii="Times New Roman" w:hAnsi="Times New Roman"/>
+          <w:sz w:val="28"/>
+          <w:szCs w:val="28"/>
+        </w:rPr>
+      </w:pPr>
+      <w:r>
+        <w:rPr>
+          <w:rFonts w:ascii="Times New Roman" w:hAnsi="Times New Roman"/>
+          <w:sz w:val="28"/>
+          <w:szCs w:val="28"/>
+        </w:rPr>
+        <w:t>Список використаних джерел</w:t>
+      </w:r>
+    </w:p>
+    <w:p>
+      <w:pPr>
+        <w:rPr>
+          <w:rFonts w:ascii="Times New Roman" w:hAnsi="Times New Roman"/>
+          <w:sz w:val="28"/>
+          <w:szCs w:val="28"/>
+        </w:rPr>
+      </w:pPr>
+      <w:r>
+        <w:rPr>
+          <w:rFonts w:ascii="Times New Roman" w:hAnsi="Times New Roman"/>
+          <w:sz w:val="28"/>
+          <w:szCs w:val="28"/>
+        </w:rPr>
+        <w:t>Додатки</w:t>
+      </w:r>
+    </w:p>
+    <w:p>
+      <w:pPr>
+        <w:rPr>
+          <w:rFonts w:ascii="Times New Roman" w:hAnsi="Times New Roman"/>
+          <w:sz w:val="28"/>
+          <w:szCs w:val="28"/>
+        </w:rPr>
+      </w:pPr>
+      <w:r>
+        <w:rPr>
+          <w:rFonts w:ascii="Times New Roman" w:hAnsi="Times New Roman"/>
+          <w:sz w:val="28"/>
+          <w:szCs w:val="28"/>
+        </w:rPr>
+        <w:br w:type="page"/>
+      </w:r>
+    </w:p>
+    <w:p>
+      <w:pPr>
+        <w:rPr>
+          <w:rFonts w:ascii="Times New Roman" w:hAnsi="Times New Roman"/>
+          <w:sz w:val="28"/>
+          <w:szCs w:val="28"/>
+        </w:rPr>
+      </w:pPr>
+    </w:p>
+    <w:p>
+      <w:pPr>
+        <w:pStyle w:val="1"/>
+        <w:jc w:val="left"/>
         <w:rPr>
           <w:rStyle w:val="10"/>
           <w:rFonts w:cs="Times New Roman"/>
@@ -35,7 +700,6 @@
           <w:rFonts w:cs="Times New Roman"/>
           <w:szCs w:val="28"/>
         </w:rPr>
-        <w:lastRenderedPageBreak/>
         <w:t>Вступ</w:t>
       </w:r>
     </w:p>
@@ -54,17 +718,62 @@
           <w:sz w:val="28"/>
           <w:szCs w:val="28"/>
         </w:rPr>
-        <w:t>Під час проходження виробничої практики у період з 27.01.2025 по 21.02.2025 року, я мав можливість поглибити свої знання та навички у сфері розробки веб-сервісів, зокрема в розробці сервісу порівняння характеристик побутової техніки з використанням публічного API. Практика проходила у відділенні комерційної діяльності і права Рівненського кооперативного економіко-правового фахового коледжу. Переді мною стояли завдання розробити веб-сервіс, реалізувати його функціональні можливості, провести тестування та підготувати технічну документацію. Обрана тема є актуальною та має значний попит на ринку, що дозволяє застосувати отримані знання на практиці.</w:t>
-      </w:r>
-    </w:p>
-    <w:p>
-      <w:pPr>
-        <w:rPr>
-          <w:rFonts w:ascii="Times New Roman" w:hAnsi="Times New Roman"/>
-          <w:sz w:val="28"/>
-          <w:szCs w:val="28"/>
-        </w:rPr>
-      </w:pPr>
+        <w:t xml:space="preserve">Під час проходження виробничої практики я мав унікальну можливість зануритися у процес розробки сучасного веб-сервісу. Основна мета роботи полягала у створенні системи для порівняння характеристик побутової техніки, що базується на інтеграції з публічними API. З самого початку завдання вимагало не лише глибокого аналізу існуючих рішень на ринку, а й розробки власної архітектури, що забезпечить стабільну роботу програми при високих навантаженнях. Практична частина включала формування технічного завдання, створення UML-діаграм, розробку клієнтської та серверної частин з використанням </w:t>
+      </w:r>
+      <w:proofErr w:type="spellStart"/>
+      <w:r>
+        <w:rPr>
+          <w:rFonts w:ascii="Times New Roman" w:hAnsi="Times New Roman"/>
+          <w:sz w:val="28"/>
+          <w:szCs w:val="28"/>
+        </w:rPr>
+        <w:t>React</w:t>
+      </w:r>
+      <w:proofErr w:type="spellEnd"/>
+      <w:r>
+        <w:rPr>
+          <w:rFonts w:ascii="Times New Roman" w:hAnsi="Times New Roman"/>
+          <w:sz w:val="28"/>
+          <w:szCs w:val="28"/>
+        </w:rPr>
+        <w:t xml:space="preserve">, </w:t>
+      </w:r>
+      <w:proofErr w:type="spellStart"/>
+      <w:r>
+        <w:rPr>
+          <w:rFonts w:ascii="Times New Roman" w:hAnsi="Times New Roman"/>
+          <w:sz w:val="28"/>
+          <w:szCs w:val="28"/>
+        </w:rPr>
+        <w:t>Material</w:t>
+      </w:r>
+      <w:proofErr w:type="spellEnd"/>
+      <w:r>
+        <w:rPr>
+          <w:rFonts w:ascii="Times New Roman" w:hAnsi="Times New Roman"/>
+          <w:sz w:val="28"/>
+          <w:szCs w:val="28"/>
+        </w:rPr>
+        <w:t xml:space="preserve">-UI, Express, </w:t>
+      </w:r>
+      <w:proofErr w:type="spellStart"/>
+      <w:r>
+        <w:rPr>
+          <w:rFonts w:ascii="Times New Roman" w:hAnsi="Times New Roman"/>
+          <w:sz w:val="28"/>
+          <w:szCs w:val="28"/>
+        </w:rPr>
+        <w:t>MongoDB</w:t>
+      </w:r>
+      <w:proofErr w:type="spellEnd"/>
+      <w:r>
+        <w:rPr>
+          <w:rFonts w:ascii="Times New Roman" w:hAnsi="Times New Roman"/>
+          <w:sz w:val="28"/>
+          <w:szCs w:val="28"/>
+        </w:rPr>
+        <w:t>, а також проведення комплексного тестування продукту. Такий підхід дозволив мені застосувати теоретичні знання на практиці та опанувати сучасні технології розробки програмного забезпечення.</w:t>
+      </w:r>
       <w:r>
         <w:rPr>
           <w:rFonts w:ascii="Times New Roman" w:hAnsi="Times New Roman"/>
@@ -77,26 +786,16 @@
     <w:p>
       <w:pPr>
         <w:pStyle w:val="1"/>
-        <w:spacing w:line="276" w:lineRule="auto"/>
         <w:jc w:val="left"/>
-        <w:rPr>
-          <w:rFonts w:cs="Times New Roman"/>
-          <w:szCs w:val="28"/>
-        </w:rPr>
-      </w:pPr>
-      <w:r>
-        <w:rPr>
-          <w:rFonts w:eastAsia="Times New Roman" w:cs="Times New Roman"/>
-          <w:szCs w:val="28"/>
+      </w:pPr>
+      <w:r>
+        <w:rPr>
+          <w:rFonts w:eastAsia="Times New Roman"/>
         </w:rPr>
         <w:lastRenderedPageBreak/>
         <w:t>Календарно-тематичний план</w:t>
       </w:r>
       <w:r>
-        <w:rPr>
-          <w:rFonts w:cs="Times New Roman"/>
-          <w:szCs w:val="28"/>
-        </w:rPr>
         <w:t xml:space="preserve"> </w:t>
       </w:r>
     </w:p>
@@ -121,11 +820,6 @@
       <w:pPr>
         <w:pStyle w:val="1"/>
         <w:jc w:val="left"/>
-        <w:rPr>
-          <w:rFonts w:cs="Times New Roman"/>
-          <w:b w:val="0"/>
-          <w:szCs w:val="28"/>
-        </w:rPr>
       </w:pPr>
       <w:r>
         <w:rPr>
@@ -141,18 +835,14 @@
       <w:pPr>
         <w:rPr>
           <w:rFonts w:ascii="Times New Roman" w:hAnsi="Times New Roman"/>
-          <w:b/>
-          <w:bCs/>
-          <w:color w:val="000000"/>
-          <w:sz w:val="28"/>
-          <w:szCs w:val="28"/>
-        </w:rPr>
-      </w:pPr>
-      <w:r>
-        <w:rPr>
-          <w:rFonts w:ascii="Times New Roman" w:hAnsi="Times New Roman"/>
-          <w:b/>
-          <w:bCs/>
+          <w:color w:val="000000"/>
+          <w:sz w:val="28"/>
+          <w:szCs w:val="28"/>
+        </w:rPr>
+      </w:pPr>
+      <w:r>
+        <w:rPr>
+          <w:rFonts w:ascii="Times New Roman" w:hAnsi="Times New Roman"/>
           <w:color w:val="000000"/>
           <w:sz w:val="28"/>
           <w:szCs w:val="28"/>
@@ -164,8 +854,6 @@
       <w:pPr>
         <w:rPr>
           <w:rFonts w:ascii="Times New Roman" w:hAnsi="Times New Roman"/>
-          <w:b/>
-          <w:bCs/>
           <w:color w:val="000000"/>
           <w:sz w:val="28"/>
           <w:szCs w:val="28"/>
@@ -196,18 +884,14 @@
       <w:pPr>
         <w:rPr>
           <w:rFonts w:ascii="Times New Roman" w:hAnsi="Times New Roman"/>
-          <w:b/>
-          <w:bCs/>
-          <w:color w:val="000000"/>
-          <w:sz w:val="28"/>
-          <w:szCs w:val="28"/>
-        </w:rPr>
-      </w:pPr>
-      <w:r>
-        <w:rPr>
-          <w:rFonts w:ascii="Times New Roman" w:hAnsi="Times New Roman"/>
-          <w:b/>
-          <w:bCs/>
+          <w:color w:val="000000"/>
+          <w:sz w:val="28"/>
+          <w:szCs w:val="28"/>
+        </w:rPr>
+      </w:pPr>
+      <w:r>
+        <w:rPr>
+          <w:rFonts w:ascii="Times New Roman" w:hAnsi="Times New Roman"/>
           <w:color w:val="000000"/>
           <w:sz w:val="28"/>
           <w:szCs w:val="28"/>
@@ -291,18 +975,14 @@
       <w:pPr>
         <w:rPr>
           <w:rFonts w:ascii="Times New Roman" w:hAnsi="Times New Roman"/>
-          <w:b/>
-          <w:bCs/>
-          <w:color w:val="000000"/>
-          <w:sz w:val="28"/>
-          <w:szCs w:val="28"/>
-        </w:rPr>
-      </w:pPr>
-      <w:r>
-        <w:rPr>
-          <w:rFonts w:ascii="Times New Roman" w:hAnsi="Times New Roman"/>
-          <w:b/>
-          <w:bCs/>
+          <w:color w:val="000000"/>
+          <w:sz w:val="28"/>
+          <w:szCs w:val="28"/>
+        </w:rPr>
+      </w:pPr>
+      <w:r>
+        <w:rPr>
+          <w:rFonts w:ascii="Times New Roman" w:hAnsi="Times New Roman"/>
           <w:color w:val="000000"/>
           <w:sz w:val="28"/>
           <w:szCs w:val="28"/>
@@ -391,18 +1071,14 @@
       <w:pPr>
         <w:rPr>
           <w:rFonts w:ascii="Times New Roman" w:hAnsi="Times New Roman"/>
-          <w:b/>
-          <w:bCs/>
-          <w:color w:val="000000"/>
-          <w:sz w:val="28"/>
-          <w:szCs w:val="28"/>
-        </w:rPr>
-      </w:pPr>
-      <w:r>
-        <w:rPr>
-          <w:rFonts w:ascii="Times New Roman" w:hAnsi="Times New Roman"/>
-          <w:b/>
-          <w:bCs/>
+          <w:color w:val="000000"/>
+          <w:sz w:val="28"/>
+          <w:szCs w:val="28"/>
+        </w:rPr>
+      </w:pPr>
+      <w:r>
+        <w:rPr>
+          <w:rFonts w:ascii="Times New Roman" w:hAnsi="Times New Roman"/>
           <w:color w:val="000000"/>
           <w:sz w:val="28"/>
           <w:szCs w:val="28"/>
@@ -628,18 +1304,14 @@
       <w:pPr>
         <w:rPr>
           <w:rFonts w:ascii="Times New Roman" w:hAnsi="Times New Roman"/>
-          <w:b/>
-          <w:bCs/>
-          <w:color w:val="000000"/>
-          <w:sz w:val="28"/>
-          <w:szCs w:val="28"/>
-        </w:rPr>
-      </w:pPr>
-      <w:r>
-        <w:rPr>
-          <w:rFonts w:ascii="Times New Roman" w:hAnsi="Times New Roman"/>
-          <w:b/>
-          <w:bCs/>
+          <w:color w:val="000000"/>
+          <w:sz w:val="28"/>
+          <w:szCs w:val="28"/>
+        </w:rPr>
+      </w:pPr>
+      <w:r>
+        <w:rPr>
+          <w:rFonts w:ascii="Times New Roman" w:hAnsi="Times New Roman"/>
           <w:color w:val="000000"/>
           <w:sz w:val="28"/>
           <w:szCs w:val="28"/>
@@ -723,18 +1395,14 @@
       <w:pPr>
         <w:rPr>
           <w:rFonts w:ascii="Times New Roman" w:hAnsi="Times New Roman"/>
-          <w:b/>
-          <w:bCs/>
-          <w:color w:val="000000"/>
-          <w:sz w:val="28"/>
-          <w:szCs w:val="28"/>
-        </w:rPr>
-      </w:pPr>
-      <w:r>
-        <w:rPr>
-          <w:rFonts w:ascii="Times New Roman" w:hAnsi="Times New Roman"/>
-          <w:b/>
-          <w:bCs/>
+          <w:color w:val="000000"/>
+          <w:sz w:val="28"/>
+          <w:szCs w:val="28"/>
+        </w:rPr>
+      </w:pPr>
+      <w:r>
+        <w:rPr>
+          <w:rFonts w:ascii="Times New Roman" w:hAnsi="Times New Roman"/>
           <w:color w:val="000000"/>
           <w:sz w:val="28"/>
           <w:szCs w:val="28"/>
@@ -823,18 +1491,14 @@
       <w:pPr>
         <w:rPr>
           <w:rFonts w:ascii="Times New Roman" w:hAnsi="Times New Roman"/>
-          <w:b/>
-          <w:bCs/>
-          <w:color w:val="000000"/>
-          <w:sz w:val="28"/>
-          <w:szCs w:val="28"/>
-        </w:rPr>
-      </w:pPr>
-      <w:r>
-        <w:rPr>
-          <w:rFonts w:ascii="Times New Roman" w:hAnsi="Times New Roman"/>
-          <w:b/>
-          <w:bCs/>
+          <w:color w:val="000000"/>
+          <w:sz w:val="28"/>
+          <w:szCs w:val="28"/>
+        </w:rPr>
+      </w:pPr>
+      <w:r>
+        <w:rPr>
+          <w:rFonts w:ascii="Times New Roman" w:hAnsi="Times New Roman"/>
           <w:color w:val="000000"/>
           <w:sz w:val="28"/>
           <w:szCs w:val="28"/>
@@ -982,18 +1646,14 @@
       <w:pPr>
         <w:rPr>
           <w:rFonts w:ascii="Times New Roman" w:hAnsi="Times New Roman"/>
-          <w:b/>
-          <w:bCs/>
-          <w:color w:val="000000"/>
-          <w:sz w:val="28"/>
-          <w:szCs w:val="28"/>
-        </w:rPr>
-      </w:pPr>
-      <w:r>
-        <w:rPr>
-          <w:rFonts w:ascii="Times New Roman" w:hAnsi="Times New Roman"/>
-          <w:b/>
-          <w:bCs/>
+          <w:color w:val="000000"/>
+          <w:sz w:val="28"/>
+          <w:szCs w:val="28"/>
+        </w:rPr>
+      </w:pPr>
+      <w:r>
+        <w:rPr>
+          <w:rFonts w:ascii="Times New Roman" w:hAnsi="Times New Roman"/>
           <w:color w:val="000000"/>
           <w:sz w:val="28"/>
           <w:szCs w:val="28"/>
@@ -1082,18 +1742,14 @@
       <w:pPr>
         <w:rPr>
           <w:rFonts w:ascii="Times New Roman" w:hAnsi="Times New Roman"/>
-          <w:b/>
-          <w:bCs/>
-          <w:color w:val="000000"/>
-          <w:sz w:val="28"/>
-          <w:szCs w:val="28"/>
-        </w:rPr>
-      </w:pPr>
-      <w:r>
-        <w:rPr>
-          <w:rFonts w:ascii="Times New Roman" w:hAnsi="Times New Roman"/>
-          <w:b/>
-          <w:bCs/>
+          <w:color w:val="000000"/>
+          <w:sz w:val="28"/>
+          <w:szCs w:val="28"/>
+        </w:rPr>
+      </w:pPr>
+      <w:r>
+        <w:rPr>
+          <w:rFonts w:ascii="Times New Roman" w:hAnsi="Times New Roman"/>
           <w:color w:val="000000"/>
           <w:sz w:val="28"/>
           <w:szCs w:val="28"/>
@@ -1221,18 +1877,14 @@
       <w:pPr>
         <w:rPr>
           <w:rFonts w:ascii="Times New Roman" w:hAnsi="Times New Roman"/>
-          <w:b/>
-          <w:bCs/>
-          <w:color w:val="000000"/>
-          <w:sz w:val="28"/>
-          <w:szCs w:val="28"/>
-        </w:rPr>
-      </w:pPr>
-      <w:r>
-        <w:rPr>
-          <w:rFonts w:ascii="Times New Roman" w:hAnsi="Times New Roman"/>
-          <w:b/>
-          <w:bCs/>
+          <w:color w:val="000000"/>
+          <w:sz w:val="28"/>
+          <w:szCs w:val="28"/>
+        </w:rPr>
+      </w:pPr>
+      <w:r>
+        <w:rPr>
+          <w:rFonts w:ascii="Times New Roman" w:hAnsi="Times New Roman"/>
           <w:color w:val="000000"/>
           <w:sz w:val="28"/>
           <w:szCs w:val="28"/>
@@ -1321,18 +1973,14 @@
       <w:pPr>
         <w:rPr>
           <w:rFonts w:ascii="Times New Roman" w:hAnsi="Times New Roman"/>
-          <w:b/>
-          <w:bCs/>
-          <w:color w:val="000000"/>
-          <w:sz w:val="28"/>
-          <w:szCs w:val="28"/>
-        </w:rPr>
-      </w:pPr>
-      <w:r>
-        <w:rPr>
-          <w:rFonts w:ascii="Times New Roman" w:hAnsi="Times New Roman"/>
-          <w:b/>
-          <w:bCs/>
+          <w:color w:val="000000"/>
+          <w:sz w:val="28"/>
+          <w:szCs w:val="28"/>
+        </w:rPr>
+      </w:pPr>
+      <w:r>
+        <w:rPr>
+          <w:rFonts w:ascii="Times New Roman" w:hAnsi="Times New Roman"/>
           <w:color w:val="000000"/>
           <w:sz w:val="28"/>
           <w:szCs w:val="28"/>
@@ -1440,18 +2088,14 @@
       <w:pPr>
         <w:rPr>
           <w:rFonts w:ascii="Times New Roman" w:hAnsi="Times New Roman"/>
-          <w:b/>
-          <w:bCs/>
-          <w:color w:val="000000"/>
-          <w:sz w:val="28"/>
-          <w:szCs w:val="28"/>
-        </w:rPr>
-      </w:pPr>
-      <w:r>
-        <w:rPr>
-          <w:rFonts w:ascii="Times New Roman" w:hAnsi="Times New Roman"/>
-          <w:b/>
-          <w:bCs/>
+          <w:color w:val="000000"/>
+          <w:sz w:val="28"/>
+          <w:szCs w:val="28"/>
+        </w:rPr>
+      </w:pPr>
+      <w:r>
+        <w:rPr>
+          <w:rFonts w:ascii="Times New Roman" w:hAnsi="Times New Roman"/>
           <w:color w:val="000000"/>
           <w:sz w:val="28"/>
           <w:szCs w:val="28"/>
@@ -1540,18 +2184,14 @@
       <w:pPr>
         <w:rPr>
           <w:rFonts w:ascii="Times New Roman" w:hAnsi="Times New Roman"/>
-          <w:b/>
-          <w:bCs/>
-          <w:color w:val="000000"/>
-          <w:sz w:val="28"/>
-          <w:szCs w:val="28"/>
-        </w:rPr>
-      </w:pPr>
-      <w:r>
-        <w:rPr>
-          <w:rFonts w:ascii="Times New Roman" w:hAnsi="Times New Roman"/>
-          <w:b/>
-          <w:bCs/>
+          <w:color w:val="000000"/>
+          <w:sz w:val="28"/>
+          <w:szCs w:val="28"/>
+        </w:rPr>
+      </w:pPr>
+      <w:r>
+        <w:rPr>
+          <w:rFonts w:ascii="Times New Roman" w:hAnsi="Times New Roman"/>
           <w:color w:val="000000"/>
           <w:sz w:val="28"/>
           <w:szCs w:val="28"/>
@@ -1659,18 +2299,14 @@
       <w:pPr>
         <w:rPr>
           <w:rFonts w:ascii="Times New Roman" w:hAnsi="Times New Roman"/>
-          <w:b/>
-          <w:bCs/>
-          <w:color w:val="000000"/>
-          <w:sz w:val="28"/>
-          <w:szCs w:val="28"/>
-        </w:rPr>
-      </w:pPr>
-      <w:r>
-        <w:rPr>
-          <w:rFonts w:ascii="Times New Roman" w:hAnsi="Times New Roman"/>
-          <w:b/>
-          <w:bCs/>
+          <w:color w:val="000000"/>
+          <w:sz w:val="28"/>
+          <w:szCs w:val="28"/>
+        </w:rPr>
+      </w:pPr>
+      <w:r>
+        <w:rPr>
+          <w:rFonts w:ascii="Times New Roman" w:hAnsi="Times New Roman"/>
           <w:color w:val="000000"/>
           <w:sz w:val="28"/>
           <w:szCs w:val="28"/>
@@ -1748,371 +2384,338 @@
     <w:p>
       <w:pPr>
         <w:pStyle w:val="1"/>
-        <w:spacing w:line="276" w:lineRule="auto"/>
         <w:jc w:val="left"/>
-        <w:rPr>
-          <w:rFonts w:eastAsia="Times New Roman" w:cs="Times New Roman"/>
-          <w:szCs w:val="28"/>
-        </w:rPr>
-      </w:pPr>
-      <w:r>
-        <w:rPr>
-          <w:rFonts w:eastAsia="Times New Roman" w:cs="Times New Roman"/>
-          <w:szCs w:val="28"/>
-        </w:rPr>
+      </w:pPr>
+      <w:r>
         <w:lastRenderedPageBreak/>
         <w:t>Основна частина звіту</w:t>
       </w:r>
     </w:p>
     <w:p>
       <w:pPr>
+        <w:ind w:firstLine="851"/>
+        <w:rPr>
+          <w:rFonts w:ascii="Times New Roman" w:eastAsiaTheme="majorEastAsia" w:hAnsi="Times New Roman"/>
+          <w:color w:val="000000" w:themeColor="text1"/>
+          <w:sz w:val="28"/>
+          <w:szCs w:val="28"/>
+        </w:rPr>
+      </w:pPr>
+      <w:r>
+        <w:rPr>
+          <w:rFonts w:ascii="Times New Roman" w:eastAsiaTheme="majorEastAsia" w:hAnsi="Times New Roman"/>
+          <w:color w:val="000000" w:themeColor="text1"/>
+          <w:sz w:val="28"/>
+          <w:szCs w:val="28"/>
+        </w:rPr>
+        <w:t xml:space="preserve">У процесі роботи я спершу провів аналіз існуючих веб-сервісів, що надають можливості порівняння характеристик товарів, визначивши ключові функції та вимоги до майбутнього продукту. Після цього був здійснений вибір публічного API, де dummyjson.com став очевидним кандидатом завдяки своїй доступності та обширним даним про побутову техніку. Для опису архітектури системи я створив UML-діаграми, які ілюстрували взаємодію між клієнтською частиною, сервером та базою даних. Особливу увагу приділено проектуванню модульної структури, що дозволило ефективно організувати розробку та подальшу підтримку системи. </w:t>
+      </w:r>
+    </w:p>
+    <w:p>
+      <w:pPr>
+        <w:ind w:firstLine="851"/>
+        <w:rPr>
+          <w:rFonts w:ascii="Times New Roman" w:eastAsiaTheme="majorEastAsia" w:hAnsi="Times New Roman"/>
+          <w:color w:val="000000" w:themeColor="text1"/>
+          <w:sz w:val="28"/>
+          <w:szCs w:val="28"/>
+        </w:rPr>
+      </w:pPr>
+      <w:r>
+        <w:rPr>
+          <w:rFonts w:ascii="Times New Roman" w:eastAsiaTheme="majorEastAsia" w:hAnsi="Times New Roman"/>
+          <w:color w:val="000000" w:themeColor="text1"/>
+          <w:sz w:val="28"/>
+          <w:szCs w:val="28"/>
+        </w:rPr>
+        <w:t xml:space="preserve">Розробка клієнтської частини була побудована на базі </w:t>
+      </w:r>
+      <w:proofErr w:type="spellStart"/>
+      <w:r>
+        <w:rPr>
+          <w:rFonts w:ascii="Times New Roman" w:eastAsiaTheme="majorEastAsia" w:hAnsi="Times New Roman"/>
+          <w:color w:val="000000" w:themeColor="text1"/>
+          <w:sz w:val="28"/>
+          <w:szCs w:val="28"/>
+        </w:rPr>
+        <w:t>React</w:t>
+      </w:r>
+      <w:proofErr w:type="spellEnd"/>
+      <w:r>
+        <w:rPr>
+          <w:rFonts w:ascii="Times New Roman" w:eastAsiaTheme="majorEastAsia" w:hAnsi="Times New Roman"/>
+          <w:color w:val="000000" w:themeColor="text1"/>
+          <w:sz w:val="28"/>
+          <w:szCs w:val="28"/>
+        </w:rPr>
+        <w:t xml:space="preserve"> із застосуванням бібліотеки </w:t>
+      </w:r>
+      <w:proofErr w:type="spellStart"/>
+      <w:r>
+        <w:rPr>
+          <w:rFonts w:ascii="Times New Roman" w:eastAsiaTheme="majorEastAsia" w:hAnsi="Times New Roman"/>
+          <w:color w:val="000000" w:themeColor="text1"/>
+          <w:sz w:val="28"/>
+          <w:szCs w:val="28"/>
+        </w:rPr>
+        <w:t>Material</w:t>
+      </w:r>
+      <w:proofErr w:type="spellEnd"/>
+      <w:r>
+        <w:rPr>
+          <w:rFonts w:ascii="Times New Roman" w:eastAsiaTheme="majorEastAsia" w:hAnsi="Times New Roman"/>
+          <w:color w:val="000000" w:themeColor="text1"/>
+          <w:sz w:val="28"/>
+          <w:szCs w:val="28"/>
+        </w:rPr>
+        <w:t xml:space="preserve">-UI. Основні компоненти – </w:t>
+      </w:r>
+      <w:proofErr w:type="spellStart"/>
+      <w:r>
+        <w:rPr>
+          <w:rFonts w:ascii="Times New Roman" w:eastAsiaTheme="majorEastAsia" w:hAnsi="Times New Roman"/>
+          <w:color w:val="000000" w:themeColor="text1"/>
+          <w:sz w:val="28"/>
+          <w:szCs w:val="28"/>
+        </w:rPr>
+        <w:t>ProductCard</w:t>
+      </w:r>
+      <w:proofErr w:type="spellEnd"/>
+      <w:r>
+        <w:rPr>
+          <w:rFonts w:ascii="Times New Roman" w:eastAsiaTheme="majorEastAsia" w:hAnsi="Times New Roman"/>
+          <w:color w:val="000000" w:themeColor="text1"/>
+          <w:sz w:val="28"/>
+          <w:szCs w:val="28"/>
+        </w:rPr>
+        <w:t xml:space="preserve"> та </w:t>
+      </w:r>
+      <w:proofErr w:type="spellStart"/>
+      <w:r>
+        <w:rPr>
+          <w:rFonts w:ascii="Times New Roman" w:eastAsiaTheme="majorEastAsia" w:hAnsi="Times New Roman"/>
+          <w:color w:val="000000" w:themeColor="text1"/>
+          <w:sz w:val="28"/>
+          <w:szCs w:val="28"/>
+        </w:rPr>
+        <w:t>CompareTable</w:t>
+      </w:r>
+      <w:proofErr w:type="spellEnd"/>
+      <w:r>
+        <w:rPr>
+          <w:rFonts w:ascii="Times New Roman" w:eastAsiaTheme="majorEastAsia" w:hAnsi="Times New Roman"/>
+          <w:color w:val="000000" w:themeColor="text1"/>
+          <w:sz w:val="28"/>
+          <w:szCs w:val="28"/>
+        </w:rPr>
+        <w:t xml:space="preserve"> – відповідають за відображення інформації про товари, забезпечення функцій фільтрації, сортування, додавання товарів до списку порівняння, а також відображення найкращих значень за окремими характеристиками. Завдяки використанню таких технологій, як </w:t>
+      </w:r>
+      <w:proofErr w:type="spellStart"/>
+      <w:r>
+        <w:rPr>
+          <w:rFonts w:ascii="Times New Roman" w:eastAsiaTheme="majorEastAsia" w:hAnsi="Times New Roman"/>
+          <w:color w:val="000000" w:themeColor="text1"/>
+          <w:sz w:val="28"/>
+          <w:szCs w:val="28"/>
+        </w:rPr>
+        <w:t>Axios</w:t>
+      </w:r>
+      <w:proofErr w:type="spellEnd"/>
+      <w:r>
+        <w:rPr>
+          <w:rFonts w:ascii="Times New Roman" w:eastAsiaTheme="majorEastAsia" w:hAnsi="Times New Roman"/>
+          <w:color w:val="000000" w:themeColor="text1"/>
+          <w:sz w:val="28"/>
+          <w:szCs w:val="28"/>
+        </w:rPr>
+        <w:t xml:space="preserve"> для роботи з API та адаптивному дизайну, вдалося створити інтерфейс, який є як зручним, так і функціональним. Програмна логіка також передбачала збереження вибраних товарів у локальному сховищі, що сприяє покращенню користувацького досвіду.</w:t>
+      </w:r>
+    </w:p>
+    <w:p>
+      <w:pPr>
+        <w:ind w:firstLine="851"/>
+        <w:rPr>
+          <w:rFonts w:ascii="Times New Roman" w:eastAsiaTheme="majorEastAsia" w:hAnsi="Times New Roman"/>
+          <w:color w:val="000000" w:themeColor="text1"/>
+          <w:sz w:val="28"/>
+          <w:szCs w:val="28"/>
+        </w:rPr>
+      </w:pPr>
+      <w:r>
+        <w:rPr>
+          <w:rFonts w:ascii="Times New Roman" w:eastAsiaTheme="majorEastAsia" w:hAnsi="Times New Roman"/>
+          <w:color w:val="000000" w:themeColor="text1"/>
+          <w:sz w:val="28"/>
+          <w:szCs w:val="28"/>
+        </w:rPr>
+        <w:t xml:space="preserve">Серверна частина реалізована з використанням Node.js та Express, що дозволило організувати </w:t>
+      </w:r>
+      <w:proofErr w:type="spellStart"/>
+      <w:r>
+        <w:rPr>
+          <w:rFonts w:ascii="Times New Roman" w:eastAsiaTheme="majorEastAsia" w:hAnsi="Times New Roman"/>
+          <w:color w:val="000000" w:themeColor="text1"/>
+          <w:sz w:val="28"/>
+          <w:szCs w:val="28"/>
+        </w:rPr>
+        <w:t>RESTful</w:t>
+      </w:r>
+      <w:proofErr w:type="spellEnd"/>
+      <w:r>
+        <w:rPr>
+          <w:rFonts w:ascii="Times New Roman" w:eastAsiaTheme="majorEastAsia" w:hAnsi="Times New Roman"/>
+          <w:color w:val="000000" w:themeColor="text1"/>
+          <w:sz w:val="28"/>
+          <w:szCs w:val="28"/>
+        </w:rPr>
+        <w:t xml:space="preserve"> API для роботи з даними про побутову техніку. Для зберігання інформації застосовано </w:t>
+      </w:r>
+      <w:proofErr w:type="spellStart"/>
+      <w:r>
+        <w:rPr>
+          <w:rFonts w:ascii="Times New Roman" w:eastAsiaTheme="majorEastAsia" w:hAnsi="Times New Roman"/>
+          <w:color w:val="000000" w:themeColor="text1"/>
+          <w:sz w:val="28"/>
+          <w:szCs w:val="28"/>
+        </w:rPr>
+        <w:t>MongoDB</w:t>
+      </w:r>
+      <w:proofErr w:type="spellEnd"/>
+      <w:r>
+        <w:rPr>
+          <w:rFonts w:ascii="Times New Roman" w:eastAsiaTheme="majorEastAsia" w:hAnsi="Times New Roman"/>
+          <w:color w:val="000000" w:themeColor="text1"/>
+          <w:sz w:val="28"/>
+          <w:szCs w:val="28"/>
+        </w:rPr>
+        <w:t xml:space="preserve"> з використанням бібліотеки </w:t>
+      </w:r>
+      <w:proofErr w:type="spellStart"/>
+      <w:r>
+        <w:rPr>
+          <w:rFonts w:ascii="Times New Roman" w:eastAsiaTheme="majorEastAsia" w:hAnsi="Times New Roman"/>
+          <w:color w:val="000000" w:themeColor="text1"/>
+          <w:sz w:val="28"/>
+          <w:szCs w:val="28"/>
+        </w:rPr>
+        <w:t>Mongoose</w:t>
+      </w:r>
+      <w:proofErr w:type="spellEnd"/>
+      <w:r>
+        <w:rPr>
+          <w:rFonts w:ascii="Times New Roman" w:eastAsiaTheme="majorEastAsia" w:hAnsi="Times New Roman"/>
+          <w:color w:val="000000" w:themeColor="text1"/>
+          <w:sz w:val="28"/>
+          <w:szCs w:val="28"/>
+        </w:rPr>
+        <w:t>. Важливим етапом було створення функцій для отримання, створення, оновлення та видалення записів у базі даних, а також реалізація механізму заповнення бази демонстраційними даними (</w:t>
+      </w:r>
+      <w:proofErr w:type="spellStart"/>
+      <w:r>
+        <w:rPr>
+          <w:rFonts w:ascii="Times New Roman" w:eastAsiaTheme="majorEastAsia" w:hAnsi="Times New Roman"/>
+          <w:color w:val="000000" w:themeColor="text1"/>
+          <w:sz w:val="28"/>
+          <w:szCs w:val="28"/>
+        </w:rPr>
+        <w:t>seed</w:t>
+      </w:r>
+      <w:proofErr w:type="spellEnd"/>
+      <w:r>
+        <w:rPr>
+          <w:rFonts w:ascii="Times New Roman" w:eastAsiaTheme="majorEastAsia" w:hAnsi="Times New Roman"/>
+          <w:color w:val="000000" w:themeColor="text1"/>
+          <w:sz w:val="28"/>
+          <w:szCs w:val="28"/>
+        </w:rPr>
+        <w:t>). У коді серверної частини використано принципи асинхронного програмування, що дозволило забезпечити високу продуктивність і стабільність роботи системи.</w:t>
+      </w:r>
+    </w:p>
+    <w:p>
+      <w:pPr>
+        <w:ind w:firstLine="851"/>
+        <w:rPr>
+          <w:rFonts w:ascii="Times New Roman" w:eastAsiaTheme="majorEastAsia" w:hAnsi="Times New Roman"/>
+          <w:color w:val="000000" w:themeColor="text1"/>
+          <w:sz w:val="28"/>
+          <w:szCs w:val="28"/>
+        </w:rPr>
+      </w:pPr>
+      <w:r>
+        <w:rPr>
+          <w:rFonts w:ascii="Times New Roman" w:eastAsiaTheme="majorEastAsia" w:hAnsi="Times New Roman"/>
+          <w:color w:val="000000" w:themeColor="text1"/>
+          <w:sz w:val="28"/>
+          <w:szCs w:val="28"/>
+        </w:rPr>
+        <w:t>Крім того, особлива увага була приділена тестуванню веб-сервісу. Проведено як ручне тестування, так і написано автоматизовані модульні тести, що дозволило виявити та усунути можливі помилки на ранніх етапах розробки. Також було здійснено аналіз продуктивності, завдяки чому сервіс витримує великі обсяги даних без значних затримок у роботі.</w:t>
+      </w:r>
+    </w:p>
+    <w:p>
+      <w:pPr>
+        <w:ind w:firstLine="851"/>
+        <w:rPr>
+          <w:rFonts w:ascii="Times New Roman" w:eastAsiaTheme="majorEastAsia" w:hAnsi="Times New Roman"/>
+          <w:color w:val="000000" w:themeColor="text1"/>
+          <w:sz w:val="28"/>
+          <w:szCs w:val="28"/>
+        </w:rPr>
+      </w:pPr>
+      <w:r>
+        <w:rPr>
+          <w:rFonts w:ascii="Times New Roman" w:eastAsiaTheme="majorEastAsia" w:hAnsi="Times New Roman"/>
+          <w:color w:val="000000" w:themeColor="text1"/>
+          <w:sz w:val="28"/>
+          <w:szCs w:val="28"/>
+        </w:rPr>
+        <w:t xml:space="preserve">Підготовка технічної документації завершувалася оформленням UML-діаграм, скріншотів інтерфейсу та детального опису реалізованих функцій. У </w:t>
+      </w:r>
+      <w:r>
+        <w:rPr>
+          <w:rFonts w:ascii="Times New Roman" w:eastAsiaTheme="majorEastAsia" w:hAnsi="Times New Roman"/>
+          <w:color w:val="000000" w:themeColor="text1"/>
+          <w:sz w:val="28"/>
+          <w:szCs w:val="28"/>
+        </w:rPr>
+        <w:lastRenderedPageBreak/>
+        <w:t>звіті надано посилання на вихідний код як клієнтської, так і серверної частин, що підтверджує виконання поставлених завдань і демонструє повний життєвий цикл програмного забезпечення.</w:t>
+      </w:r>
+      <w:r>
+        <w:rPr>
+          <w:rFonts w:ascii="Times New Roman" w:hAnsi="Times New Roman"/>
+          <w:color w:val="000000"/>
+          <w:sz w:val="28"/>
+          <w:szCs w:val="28"/>
+        </w:rPr>
+        <w:br w:type="page"/>
+      </w:r>
+    </w:p>
+    <w:p>
+      <w:pPr>
         <w:pStyle w:val="1"/>
-        <w:spacing w:line="276" w:lineRule="auto"/>
         <w:jc w:val="left"/>
-        <w:rPr>
-          <w:rFonts w:eastAsia="Times New Roman" w:cs="Times New Roman"/>
-          <w:szCs w:val="28"/>
-        </w:rPr>
-      </w:pPr>
-      <w:r>
-        <w:rPr>
-          <w:rFonts w:cs="Times New Roman"/>
-          <w:szCs w:val="28"/>
-        </w:rPr>
-        <w:t>Аналіз проходження практики</w:t>
-      </w:r>
-    </w:p>
-    <w:p>
-      <w:pPr>
-        <w:ind w:firstLine="851"/>
-        <w:rPr>
-          <w:rFonts w:ascii="Times New Roman" w:hAnsi="Times New Roman"/>
-          <w:sz w:val="28"/>
-          <w:szCs w:val="28"/>
-        </w:rPr>
-      </w:pPr>
-      <w:r>
-        <w:rPr>
-          <w:rFonts w:ascii="Times New Roman" w:hAnsi="Times New Roman"/>
-          <w:sz w:val="28"/>
-          <w:szCs w:val="28"/>
-        </w:rPr>
-        <w:t xml:space="preserve">Під час проходження практики я отримав глибокі знання у сфері розробки веб-сервісів, особливо в контексті інтеграції з публічними API та створення інтерактивного інтерфейсу користувача. Практичні заняття дозволили мені застосувати теоретичні знання на практиці, розвинути навички програмування на </w:t>
-      </w:r>
-      <w:proofErr w:type="spellStart"/>
-      <w:r>
-        <w:rPr>
-          <w:rFonts w:ascii="Times New Roman" w:hAnsi="Times New Roman"/>
-          <w:sz w:val="28"/>
-          <w:szCs w:val="28"/>
-        </w:rPr>
-        <w:t>React</w:t>
-      </w:r>
-      <w:proofErr w:type="spellEnd"/>
-      <w:r>
-        <w:rPr>
-          <w:rFonts w:ascii="Times New Roman" w:hAnsi="Times New Roman"/>
-          <w:sz w:val="28"/>
-          <w:szCs w:val="28"/>
-        </w:rPr>
-        <w:t xml:space="preserve">, роботи з </w:t>
-      </w:r>
-      <w:proofErr w:type="spellStart"/>
-      <w:r>
-        <w:rPr>
-          <w:rFonts w:ascii="Times New Roman" w:hAnsi="Times New Roman"/>
-          <w:sz w:val="28"/>
-          <w:szCs w:val="28"/>
-        </w:rPr>
-        <w:t>Material</w:t>
-      </w:r>
-      <w:proofErr w:type="spellEnd"/>
-      <w:r>
-        <w:rPr>
-          <w:rFonts w:ascii="Times New Roman" w:hAnsi="Times New Roman"/>
-          <w:sz w:val="28"/>
-          <w:szCs w:val="28"/>
-        </w:rPr>
-        <w:t>-UI та проведення тестування програмного забезпечення.</w:t>
-      </w:r>
-    </w:p>
-    <w:p>
-      <w:pPr>
-        <w:pStyle w:val="2"/>
-        <w:jc w:val="left"/>
-        <w:rPr>
-          <w:rFonts w:cs="Times New Roman"/>
-          <w:szCs w:val="28"/>
-        </w:rPr>
-      </w:pPr>
-      <w:r>
-        <w:rPr>
-          <w:rFonts w:cs="Times New Roman"/>
-          <w:szCs w:val="28"/>
-        </w:rPr>
-        <w:t>Виконання розділів програми практики</w:t>
-      </w:r>
-    </w:p>
-    <w:p>
-      <w:pPr>
-        <w:pStyle w:val="ae"/>
-        <w:numPr>
-          <w:ilvl w:val="0"/>
-          <w:numId w:val="38"/>
-        </w:numPr>
-        <w:rPr>
-          <w:rFonts w:ascii="Times New Roman" w:hAnsi="Times New Roman"/>
-          <w:sz w:val="28"/>
-          <w:szCs w:val="28"/>
-        </w:rPr>
-      </w:pPr>
-      <w:r>
-        <w:rPr>
-          <w:rFonts w:ascii="Times New Roman" w:hAnsi="Times New Roman"/>
-          <w:sz w:val="28"/>
-          <w:szCs w:val="28"/>
-        </w:rPr>
-        <w:t>Аналіз існуючих сервісів: Проведено детальний аналіз ринку, визначено основні функції та можливості конкурентів.</w:t>
-      </w:r>
-    </w:p>
-    <w:p>
-      <w:pPr>
-        <w:pStyle w:val="ae"/>
-        <w:numPr>
-          <w:ilvl w:val="0"/>
-          <w:numId w:val="38"/>
-        </w:numPr>
-        <w:rPr>
-          <w:rFonts w:ascii="Times New Roman" w:hAnsi="Times New Roman"/>
-          <w:sz w:val="28"/>
-          <w:szCs w:val="28"/>
-        </w:rPr>
-      </w:pPr>
-      <w:r>
-        <w:rPr>
-          <w:rFonts w:ascii="Times New Roman" w:hAnsi="Times New Roman"/>
-          <w:sz w:val="28"/>
-          <w:szCs w:val="28"/>
-        </w:rPr>
-        <w:t xml:space="preserve">Вибір публічного API: Обрано </w:t>
-      </w:r>
-      <w:r>
-        <w:rPr>
-          <w:rFonts w:ascii="Times New Roman" w:hAnsi="Times New Roman"/>
-          <w:color w:val="000000"/>
-          <w:sz w:val="28"/>
-          <w:szCs w:val="28"/>
-        </w:rPr>
-        <w:t xml:space="preserve">dummyjson.com </w:t>
-      </w:r>
-      <w:r>
-        <w:rPr>
-          <w:rFonts w:ascii="Times New Roman" w:hAnsi="Times New Roman"/>
-          <w:sz w:val="28"/>
-          <w:szCs w:val="28"/>
-        </w:rPr>
-        <w:t xml:space="preserve">API завдяки його доступності та </w:t>
-      </w:r>
-      <w:proofErr w:type="spellStart"/>
-      <w:r>
-        <w:rPr>
-          <w:rFonts w:ascii="Times New Roman" w:hAnsi="Times New Roman"/>
-          <w:sz w:val="28"/>
-          <w:szCs w:val="28"/>
-        </w:rPr>
-        <w:t>обширності</w:t>
-      </w:r>
-      <w:proofErr w:type="spellEnd"/>
-      <w:r>
-        <w:rPr>
-          <w:rFonts w:ascii="Times New Roman" w:hAnsi="Times New Roman"/>
-          <w:sz w:val="28"/>
-          <w:szCs w:val="28"/>
-        </w:rPr>
-        <w:t xml:space="preserve"> даних.</w:t>
-      </w:r>
-    </w:p>
-    <w:p>
-      <w:pPr>
-        <w:pStyle w:val="ae"/>
-        <w:numPr>
-          <w:ilvl w:val="0"/>
-          <w:numId w:val="38"/>
-        </w:numPr>
-        <w:rPr>
-          <w:rFonts w:ascii="Times New Roman" w:hAnsi="Times New Roman"/>
-          <w:sz w:val="28"/>
-          <w:szCs w:val="28"/>
-        </w:rPr>
-      </w:pPr>
-      <w:r>
-        <w:rPr>
-          <w:rFonts w:ascii="Times New Roman" w:hAnsi="Times New Roman"/>
-          <w:sz w:val="28"/>
-          <w:szCs w:val="28"/>
-        </w:rPr>
-        <w:t>Розробка архітектури: Створено UML діаграми, визначено основні модулі та їх взаємодію.</w:t>
-      </w:r>
-    </w:p>
-    <w:p>
-      <w:pPr>
-        <w:pStyle w:val="ae"/>
-        <w:numPr>
-          <w:ilvl w:val="0"/>
-          <w:numId w:val="38"/>
-        </w:numPr>
-        <w:rPr>
-          <w:rFonts w:ascii="Times New Roman" w:hAnsi="Times New Roman"/>
-          <w:sz w:val="28"/>
-          <w:szCs w:val="28"/>
-        </w:rPr>
-      </w:pPr>
-      <w:r>
-        <w:rPr>
-          <w:rFonts w:ascii="Times New Roman" w:hAnsi="Times New Roman"/>
-          <w:sz w:val="28"/>
-          <w:szCs w:val="28"/>
-        </w:rPr>
-        <w:t>Реалізація функцій: Розроблено клієнтську частину веб-сервісу з функціями пошуку, фільтрації та порівняння товарів.</w:t>
-      </w:r>
-    </w:p>
-    <w:p>
-      <w:pPr>
-        <w:pStyle w:val="ae"/>
-        <w:numPr>
-          <w:ilvl w:val="0"/>
-          <w:numId w:val="38"/>
-        </w:numPr>
-        <w:rPr>
-          <w:rFonts w:ascii="Times New Roman" w:hAnsi="Times New Roman"/>
-          <w:sz w:val="28"/>
-          <w:szCs w:val="28"/>
-        </w:rPr>
-      </w:pPr>
-      <w:r>
-        <w:rPr>
-          <w:rFonts w:ascii="Times New Roman" w:hAnsi="Times New Roman"/>
-          <w:sz w:val="28"/>
-          <w:szCs w:val="28"/>
-        </w:rPr>
-        <w:t xml:space="preserve">Розробка інтерфейсу: Створено адаптивний інтерфейс користувача з використанням </w:t>
-      </w:r>
-      <w:proofErr w:type="spellStart"/>
-      <w:r>
-        <w:rPr>
-          <w:rFonts w:ascii="Times New Roman" w:hAnsi="Times New Roman"/>
-          <w:sz w:val="28"/>
-          <w:szCs w:val="28"/>
-        </w:rPr>
-        <w:t>Material</w:t>
-      </w:r>
-      <w:proofErr w:type="spellEnd"/>
-      <w:r>
-        <w:rPr>
-          <w:rFonts w:ascii="Times New Roman" w:hAnsi="Times New Roman"/>
-          <w:sz w:val="28"/>
-          <w:szCs w:val="28"/>
-        </w:rPr>
-        <w:t>-UI.</w:t>
-      </w:r>
-    </w:p>
-    <w:p>
-      <w:pPr>
-        <w:pStyle w:val="ae"/>
-        <w:numPr>
-          <w:ilvl w:val="0"/>
-          <w:numId w:val="38"/>
-        </w:numPr>
-        <w:rPr>
-          <w:rFonts w:ascii="Times New Roman" w:hAnsi="Times New Roman"/>
-          <w:sz w:val="28"/>
-          <w:szCs w:val="28"/>
-        </w:rPr>
-      </w:pPr>
-      <w:r>
-        <w:rPr>
-          <w:rFonts w:ascii="Times New Roman" w:hAnsi="Times New Roman"/>
-          <w:sz w:val="28"/>
-          <w:szCs w:val="28"/>
-        </w:rPr>
-        <w:t>Тестування: Проведено ручне та автоматизоване тестування, виправлено виявлені помилки.</w:t>
-      </w:r>
-    </w:p>
-    <w:p>
-      <w:pPr>
-        <w:pStyle w:val="ae"/>
-        <w:numPr>
-          <w:ilvl w:val="0"/>
-          <w:numId w:val="38"/>
-        </w:numPr>
-        <w:rPr>
-          <w:rFonts w:ascii="Times New Roman" w:hAnsi="Times New Roman"/>
-          <w:sz w:val="28"/>
-          <w:szCs w:val="28"/>
-        </w:rPr>
-      </w:pPr>
-      <w:r>
-        <w:rPr>
-          <w:rFonts w:ascii="Times New Roman" w:hAnsi="Times New Roman"/>
-          <w:sz w:val="28"/>
-          <w:szCs w:val="28"/>
-        </w:rPr>
-        <w:t>Технічна документація: Підготовано повну документацію, включаючи опис функціональності та інструкції для користувачів.</w:t>
-      </w:r>
-    </w:p>
-    <w:p>
-      <w:pPr>
-        <w:rPr>
-          <w:rFonts w:ascii="Times New Roman" w:hAnsi="Times New Roman"/>
-          <w:color w:val="000000"/>
-          <w:sz w:val="28"/>
-          <w:szCs w:val="28"/>
-        </w:rPr>
-      </w:pPr>
-      <w:r>
-        <w:rPr>
-          <w:rFonts w:ascii="Times New Roman" w:hAnsi="Times New Roman"/>
-          <w:color w:val="000000"/>
-          <w:sz w:val="28"/>
-          <w:szCs w:val="28"/>
-        </w:rPr>
-        <w:br w:type="page"/>
-      </w:r>
-    </w:p>
-    <w:p>
-      <w:pPr>
-        <w:pStyle w:val="1"/>
-        <w:spacing w:line="276" w:lineRule="auto"/>
-        <w:jc w:val="left"/>
-        <w:rPr>
-          <w:rFonts w:cs="Times New Roman"/>
-          <w:szCs w:val="28"/>
-        </w:rPr>
-      </w:pPr>
-      <w:r>
-        <w:rPr>
-          <w:rFonts w:cs="Times New Roman"/>
-          <w:szCs w:val="28"/>
-        </w:rPr>
+      </w:pPr>
+      <w:r>
         <w:lastRenderedPageBreak/>
         <w:t>Висновки</w:t>
       </w:r>
     </w:p>
     <w:p>
       <w:pPr>
-        <w:rPr>
-          <w:rFonts w:ascii="Times New Roman" w:hAnsi="Times New Roman"/>
-          <w:sz w:val="28"/>
-          <w:szCs w:val="28"/>
-        </w:rPr>
-      </w:pPr>
-      <w:r>
-        <w:rPr>
-          <w:rFonts w:ascii="Times New Roman" w:hAnsi="Times New Roman"/>
-          <w:sz w:val="28"/>
-          <w:szCs w:val="28"/>
-        </w:rPr>
-        <w:t xml:space="preserve">Під час практики я значно покращив свої навички в розробці веб-сервісів, особливо у використанні </w:t>
+        <w:ind w:firstLine="851"/>
+        <w:rPr>
+          <w:rFonts w:ascii="Times New Roman" w:hAnsi="Times New Roman"/>
+          <w:sz w:val="28"/>
+          <w:szCs w:val="28"/>
+        </w:rPr>
+      </w:pPr>
+      <w:r>
+        <w:rPr>
+          <w:rFonts w:ascii="Times New Roman" w:hAnsi="Times New Roman"/>
+          <w:sz w:val="28"/>
+          <w:szCs w:val="28"/>
+        </w:rPr>
+        <w:t xml:space="preserve">Підсумовуючи результати практики, я можу стверджувати, що отримані знання та практичний досвід значно розширили мої навички у сфері розробки веб-сервісів. Виконання поставленого завдання – створення сервісу порівняння характеристик побутової техніки – дозволило мені опанувати сучасні технології, такі як </w:t>
       </w:r>
       <w:proofErr w:type="spellStart"/>
       <w:r>
@@ -2130,245 +2733,62 @@
           <w:sz w:val="28"/>
           <w:szCs w:val="28"/>
         </w:rPr>
-        <w:t xml:space="preserve"> та інтеграції з публічними API. Проектування архітектури системи та проведення тестування дозволили мені зрозуміти важливість планування та якості коду. В результаті практики було успішно реалізовано функціональний веб-сервіс порівняння характеристик побутової техніки, який відповідає поставленим завданням та вимогам.</w:t>
-      </w:r>
-    </w:p>
-    <w:p>
-      <w:pPr>
-        <w:rPr>
-          <w:rFonts w:ascii="Times New Roman" w:hAnsi="Times New Roman"/>
-          <w:sz w:val="28"/>
-          <w:szCs w:val="28"/>
-        </w:rPr>
-      </w:pPr>
-      <w:r>
-        <w:rPr>
-          <w:rFonts w:ascii="Times New Roman" w:hAnsi="Times New Roman"/>
-          <w:sz w:val="28"/>
-          <w:szCs w:val="28"/>
-        </w:rPr>
-        <w:t>Відповіді на поставлені завдання:</w:t>
-      </w:r>
-    </w:p>
-    <w:p>
-      <w:pPr>
-        <w:pStyle w:val="ae"/>
-        <w:numPr>
-          <w:ilvl w:val="0"/>
-          <w:numId w:val="39"/>
-        </w:numPr>
-        <w:rPr>
-          <w:rFonts w:ascii="Times New Roman" w:hAnsi="Times New Roman"/>
-          <w:sz w:val="28"/>
-          <w:szCs w:val="28"/>
-        </w:rPr>
-      </w:pPr>
-      <w:r>
-        <w:rPr>
-          <w:rFonts w:ascii="Times New Roman" w:hAnsi="Times New Roman"/>
-          <w:sz w:val="28"/>
-          <w:szCs w:val="28"/>
-        </w:rPr>
-        <w:t>Проведено аналіз існуючих сервісів порівняння.</w:t>
-      </w:r>
-    </w:p>
-    <w:p>
-      <w:pPr>
-        <w:pStyle w:val="ae"/>
-        <w:numPr>
-          <w:ilvl w:val="0"/>
-          <w:numId w:val="39"/>
-        </w:numPr>
-        <w:rPr>
-          <w:rFonts w:ascii="Times New Roman" w:hAnsi="Times New Roman"/>
-          <w:sz w:val="28"/>
-          <w:szCs w:val="28"/>
-        </w:rPr>
-      </w:pPr>
-      <w:r>
-        <w:rPr>
-          <w:rFonts w:ascii="Times New Roman" w:hAnsi="Times New Roman"/>
-          <w:sz w:val="28"/>
-          <w:szCs w:val="28"/>
-        </w:rPr>
-        <w:t xml:space="preserve">Обрано та інтегровано </w:t>
-      </w:r>
-      <w:r>
-        <w:rPr>
-          <w:rFonts w:ascii="Times New Roman" w:hAnsi="Times New Roman"/>
-          <w:color w:val="000000"/>
-          <w:sz w:val="28"/>
-          <w:szCs w:val="28"/>
-        </w:rPr>
-        <w:t xml:space="preserve">dummyjson.com </w:t>
-      </w:r>
-      <w:r>
-        <w:rPr>
-          <w:rFonts w:ascii="Times New Roman" w:hAnsi="Times New Roman"/>
-          <w:sz w:val="28"/>
-          <w:szCs w:val="28"/>
-        </w:rPr>
-        <w:t>API.</w:t>
-      </w:r>
-    </w:p>
-    <w:p>
-      <w:pPr>
-        <w:pStyle w:val="ae"/>
-        <w:numPr>
-          <w:ilvl w:val="0"/>
-          <w:numId w:val="39"/>
-        </w:numPr>
-        <w:rPr>
-          <w:rFonts w:ascii="Times New Roman" w:hAnsi="Times New Roman"/>
-          <w:sz w:val="28"/>
-          <w:szCs w:val="28"/>
-        </w:rPr>
-      </w:pPr>
-      <w:r>
-        <w:rPr>
-          <w:rFonts w:ascii="Times New Roman" w:hAnsi="Times New Roman"/>
-          <w:sz w:val="28"/>
-          <w:szCs w:val="28"/>
-        </w:rPr>
-        <w:t>Розроблено архітектуру та реалізовано основні функції веб-сервісу.</w:t>
-      </w:r>
-    </w:p>
-    <w:p>
-      <w:pPr>
-        <w:pStyle w:val="ae"/>
-        <w:numPr>
-          <w:ilvl w:val="0"/>
-          <w:numId w:val="39"/>
-        </w:numPr>
-        <w:rPr>
-          <w:rFonts w:ascii="Times New Roman" w:hAnsi="Times New Roman"/>
-          <w:sz w:val="28"/>
-          <w:szCs w:val="28"/>
-        </w:rPr>
-      </w:pPr>
-      <w:r>
-        <w:rPr>
-          <w:rFonts w:ascii="Times New Roman" w:hAnsi="Times New Roman"/>
-          <w:sz w:val="28"/>
-          <w:szCs w:val="28"/>
-        </w:rPr>
-        <w:t>Створено зручний та адаптивний інтерфейс користувача.</w:t>
-      </w:r>
-    </w:p>
-    <w:p>
-      <w:pPr>
-        <w:pStyle w:val="ae"/>
-        <w:numPr>
-          <w:ilvl w:val="0"/>
-          <w:numId w:val="39"/>
-        </w:numPr>
-        <w:rPr>
-          <w:rFonts w:ascii="Times New Roman" w:hAnsi="Times New Roman"/>
-          <w:sz w:val="28"/>
-          <w:szCs w:val="28"/>
-        </w:rPr>
-      </w:pPr>
-      <w:r>
-        <w:rPr>
-          <w:rFonts w:ascii="Times New Roman" w:hAnsi="Times New Roman"/>
-          <w:sz w:val="28"/>
-          <w:szCs w:val="28"/>
-        </w:rPr>
-        <w:t>Проведено комплексне тестування та підготовано технічну документацію.</w:t>
-      </w:r>
-    </w:p>
-    <w:p>
-      <w:pPr>
-        <w:rPr>
-          <w:rFonts w:ascii="Times New Roman" w:hAnsi="Times New Roman"/>
-          <w:sz w:val="28"/>
-          <w:szCs w:val="28"/>
-        </w:rPr>
-      </w:pPr>
-      <w:r>
-        <w:rPr>
-          <w:rFonts w:ascii="Times New Roman" w:hAnsi="Times New Roman"/>
-          <w:sz w:val="28"/>
-          <w:szCs w:val="28"/>
-        </w:rPr>
-        <w:t>Власні побажання і пропозиції:</w:t>
-      </w:r>
-    </w:p>
-    <w:p>
-      <w:pPr>
-        <w:pStyle w:val="ae"/>
-        <w:numPr>
-          <w:ilvl w:val="0"/>
-          <w:numId w:val="40"/>
-        </w:numPr>
-        <w:rPr>
-          <w:rFonts w:ascii="Times New Roman" w:hAnsi="Times New Roman"/>
-          <w:sz w:val="28"/>
-          <w:szCs w:val="28"/>
-        </w:rPr>
-      </w:pPr>
-      <w:r>
-        <w:rPr>
-          <w:rFonts w:ascii="Times New Roman" w:hAnsi="Times New Roman"/>
-          <w:sz w:val="28"/>
-          <w:szCs w:val="28"/>
-        </w:rPr>
-        <w:t>Розширити функціональність сервісу додавання відгуків користувачів.</w:t>
-      </w:r>
-    </w:p>
-    <w:p>
-      <w:pPr>
-        <w:pStyle w:val="ae"/>
-        <w:numPr>
-          <w:ilvl w:val="0"/>
-          <w:numId w:val="40"/>
-        </w:numPr>
-        <w:rPr>
-          <w:rFonts w:ascii="Times New Roman" w:hAnsi="Times New Roman"/>
-          <w:sz w:val="28"/>
-          <w:szCs w:val="28"/>
-        </w:rPr>
-      </w:pPr>
-      <w:r>
-        <w:rPr>
-          <w:rFonts w:ascii="Times New Roman" w:hAnsi="Times New Roman"/>
-          <w:sz w:val="28"/>
-          <w:szCs w:val="28"/>
-        </w:rPr>
-        <w:t>Інтегрувати додаткові API для розширення бази даних товарів.</w:t>
-      </w:r>
-    </w:p>
-    <w:p>
-      <w:pPr>
-        <w:pStyle w:val="ae"/>
-        <w:numPr>
-          <w:ilvl w:val="0"/>
-          <w:numId w:val="40"/>
-        </w:numPr>
-        <w:rPr>
-          <w:rFonts w:ascii="Times New Roman" w:hAnsi="Times New Roman"/>
-          <w:sz w:val="28"/>
-          <w:szCs w:val="28"/>
-        </w:rPr>
-      </w:pPr>
-      <w:r>
-        <w:rPr>
-          <w:rFonts w:ascii="Times New Roman" w:hAnsi="Times New Roman"/>
-          <w:sz w:val="28"/>
-          <w:szCs w:val="28"/>
-        </w:rPr>
-        <w:t>Оптимізувати продуктивність для обробки великих обсягів даних.</w:t>
-      </w:r>
-    </w:p>
-    <w:p>
-      <w:pPr>
-        <w:rPr>
-          <w:rFonts w:ascii="Times New Roman" w:hAnsi="Times New Roman"/>
-          <w:color w:val="000000"/>
-          <w:sz w:val="28"/>
-          <w:szCs w:val="28"/>
-        </w:rPr>
-      </w:pPr>
+        <w:t xml:space="preserve">, </w:t>
+      </w:r>
+      <w:proofErr w:type="spellStart"/>
+      <w:r>
+        <w:rPr>
+          <w:rFonts w:ascii="Times New Roman" w:hAnsi="Times New Roman"/>
+          <w:sz w:val="28"/>
+          <w:szCs w:val="28"/>
+        </w:rPr>
+        <w:t>Material</w:t>
+      </w:r>
+      <w:proofErr w:type="spellEnd"/>
+      <w:r>
+        <w:rPr>
+          <w:rFonts w:ascii="Times New Roman" w:hAnsi="Times New Roman"/>
+          <w:sz w:val="28"/>
+          <w:szCs w:val="28"/>
+        </w:rPr>
+        <w:t xml:space="preserve">-UI, Node.js, Express та </w:t>
+      </w:r>
+      <w:proofErr w:type="spellStart"/>
+      <w:r>
+        <w:rPr>
+          <w:rFonts w:ascii="Times New Roman" w:hAnsi="Times New Roman"/>
+          <w:sz w:val="28"/>
+          <w:szCs w:val="28"/>
+        </w:rPr>
+        <w:t>MongoDB</w:t>
+      </w:r>
+      <w:proofErr w:type="spellEnd"/>
+      <w:r>
+        <w:rPr>
+          <w:rFonts w:ascii="Times New Roman" w:hAnsi="Times New Roman"/>
+          <w:sz w:val="28"/>
+          <w:szCs w:val="28"/>
+        </w:rPr>
+        <w:t>, а також зрозуміти особливості інтеграції з публічними API. Ретельне тестування та підготовка технічної документації засвідчили важливість систематичного підходу до розробки програмного продукту.</w:t>
+      </w:r>
+    </w:p>
+    <w:p>
+      <w:pPr>
+        <w:ind w:firstLine="851"/>
+        <w:rPr>
+          <w:rFonts w:ascii="Times New Roman" w:hAnsi="Times New Roman"/>
+          <w:sz w:val="28"/>
+          <w:szCs w:val="28"/>
+        </w:rPr>
+      </w:pPr>
+      <w:r>
+        <w:rPr>
+          <w:rFonts w:ascii="Times New Roman" w:hAnsi="Times New Roman"/>
+          <w:sz w:val="28"/>
+          <w:szCs w:val="28"/>
+        </w:rPr>
+        <w:t>На основі отриманого досвіду я пропоную подальший розвиток проекту шляхом розширення функціональності: додавання можливості залишення відгуків користувачів, інтеграції додаткових API для розширення бази даних товарів та оптимізації продуктивності для роботи з великими обсягами інформації. Отриманий практичний досвід безумовно стане основою для подальшої професійної діяльності у сфері розробки програмного забезпечення.</w:t>
+      </w:r>
       <w:r>
         <w:rPr>
           <w:rFonts w:ascii="Times New Roman" w:hAnsi="Times New Roman"/>
@@ -2382,18 +2802,9 @@
     <w:p>
       <w:pPr>
         <w:pStyle w:val="1"/>
-        <w:spacing w:line="276" w:lineRule="auto"/>
         <w:jc w:val="left"/>
-        <w:rPr>
-          <w:rFonts w:cs="Times New Roman"/>
-          <w:szCs w:val="28"/>
-        </w:rPr>
-      </w:pPr>
-      <w:r>
-        <w:rPr>
-          <w:rFonts w:cs="Times New Roman"/>
-          <w:szCs w:val="28"/>
-        </w:rPr>
+      </w:pPr>
+      <w:r>
         <w:lastRenderedPageBreak/>
         <w:t>Список використаних джерел</w:t>
       </w:r>
@@ -2419,32 +2830,586 @@
     </w:p>
     <w:p>
       <w:pPr>
-        <w:rPr>
-          <w:rFonts w:ascii="Times New Roman" w:hAnsi="Times New Roman"/>
-          <w:color w:val="000000"/>
-          <w:sz w:val="28"/>
-          <w:szCs w:val="28"/>
-        </w:rPr>
-      </w:pPr>
-    </w:p>
-    <w:p>
-      <w:pPr>
-        <w:pStyle w:val="a9"/>
-        <w:spacing w:line="276" w:lineRule="auto"/>
+        <w:pStyle w:val="1"/>
         <w:jc w:val="left"/>
       </w:pPr>
       <w:r>
+        <w:lastRenderedPageBreak/>
         <w:t>Додатки</w:t>
       </w:r>
     </w:p>
     <w:p>
-      <w:pPr>
-        <w:rPr>
-          <w:rFonts w:ascii="Times New Roman" w:hAnsi="Times New Roman"/>
-          <w:sz w:val="28"/>
-          <w:szCs w:val="28"/>
-        </w:rPr>
-      </w:pPr>
+      <w:r>
+        <w:t>Додаток 1</w:t>
+      </w:r>
+    </w:p>
+    <w:p>
+      <w:pPr>
+        <w:spacing w:after="0"/>
+      </w:pPr>
+      <w:r>
+        <w:rPr>
+          <w:noProof/>
+        </w:rPr>
+        <w:drawing>
+          <wp:anchor distT="0" distB="0" distL="114300" distR="114300" simplePos="0" relativeHeight="251649536" behindDoc="1" locked="0" layoutInCell="1" allowOverlap="1" wp14:anchorId="3963C289" wp14:editId="315199B9">
+            <wp:simplePos x="0" y="0"/>
+            <wp:positionH relativeFrom="column">
+              <wp:posOffset>5715</wp:posOffset>
+            </wp:positionH>
+            <wp:positionV relativeFrom="paragraph">
+              <wp:posOffset>638175</wp:posOffset>
+            </wp:positionV>
+            <wp:extent cx="5683250" cy="7985760"/>
+            <wp:effectExtent l="0" t="0" r="0" b="0"/>
+            <wp:wrapTopAndBottom/>
+            <wp:docPr id="3" name="Рисунок 3"/>
+            <wp:cNvGraphicFramePr>
+              <a:graphicFrameLocks xmlns:a="http://schemas.openxmlformats.org/drawingml/2006/main" noChangeAspect="1"/>
+            </wp:cNvGraphicFramePr>
+            <a:graphic xmlns:a="http://schemas.openxmlformats.org/drawingml/2006/main">
+              <a:graphicData uri="http://schemas.openxmlformats.org/drawingml/2006/picture">
+                <pic:pic xmlns:pic="http://schemas.openxmlformats.org/drawingml/2006/picture">
+                  <pic:nvPicPr>
+                    <pic:cNvPr id="0" name="Picture 2"/>
+                    <pic:cNvPicPr>
+                      <a:picLocks noChangeAspect="1" noChangeArrowheads="1"/>
+                    </pic:cNvPicPr>
+                  </pic:nvPicPr>
+                  <pic:blipFill>
+                    <a:blip r:embed="rId9" cstate="print">
+                      <a:extLst>
+                        <a:ext uri="{28A0092B-C50C-407E-A947-70E740481C1C}">
+                          <a14:useLocalDpi xmlns:a14="http://schemas.microsoft.com/office/drawing/2010/main" val="0"/>
+                        </a:ext>
+                      </a:extLst>
+                    </a:blip>
+                    <a:srcRect/>
+                    <a:stretch>
+                      <a:fillRect/>
+                    </a:stretch>
+                  </pic:blipFill>
+                  <pic:spPr bwMode="auto">
+                    <a:xfrm>
+                      <a:off x="0" y="0"/>
+                      <a:ext cx="5683250" cy="7985760"/>
+                    </a:xfrm>
+                    <a:prstGeom prst="rect">
+                      <a:avLst/>
+                    </a:prstGeom>
+                    <a:noFill/>
+                    <a:ln>
+                      <a:noFill/>
+                    </a:ln>
+                  </pic:spPr>
+                </pic:pic>
+              </a:graphicData>
+            </a:graphic>
+            <wp14:sizeRelH relativeFrom="margin">
+              <wp14:pctWidth>0</wp14:pctWidth>
+            </wp14:sizeRelH>
+            <wp14:sizeRelV relativeFrom="margin">
+              <wp14:pctHeight>0</wp14:pctHeight>
+            </wp14:sizeRelV>
+          </wp:anchor>
+        </w:drawing>
+      </w:r>
+      <w:r>
+        <w:t xml:space="preserve"> </w:t>
+      </w:r>
+      <w:r>
+        <w:t>Цей компонент формується на основі списку товарів, які користувач додав для порівняння. Він визначає єдині властивості (як універсальні, так і специфічні) для всіх товарів, проводить порівняння числових характеристик (наприклад, ціна чи рейтинг) та виділяє кращі значення.</w:t>
+      </w:r>
+      <w:r>
+        <w:rPr>
+          <w:rFonts w:ascii="Times New Roman" w:hAnsi="Times New Roman"/>
+          <w:sz w:val="28"/>
+          <w:szCs w:val="28"/>
+        </w:rPr>
+        <w:br w:type="page"/>
+      </w:r>
+    </w:p>
+    <w:p>
+      <w:pPr>
+        <w:pStyle w:val="1"/>
+        <w:jc w:val="left"/>
+      </w:pPr>
+      <w:r>
+        <w:lastRenderedPageBreak/>
+        <w:t>Додаток 2</w:t>
+      </w:r>
+    </w:p>
+    <w:p>
+      <w:pPr>
+        <w:spacing w:after="0"/>
+        <w:rPr>
+          <w:rFonts w:ascii="Times New Roman" w:hAnsi="Times New Roman"/>
+          <w:sz w:val="28"/>
+          <w:szCs w:val="28"/>
+        </w:rPr>
+      </w:pPr>
+      <w:r>
+        <w:rPr>
+          <w:rFonts w:ascii="Times New Roman" w:hAnsi="Times New Roman"/>
+          <w:noProof/>
+          <w:sz w:val="28"/>
+          <w:szCs w:val="28"/>
+        </w:rPr>
+        <w:drawing>
+          <wp:anchor distT="0" distB="0" distL="114300" distR="114300" simplePos="0" relativeHeight="251655680" behindDoc="0" locked="0" layoutInCell="1" allowOverlap="1" wp14:anchorId="48F01C5E" wp14:editId="78E3328B">
+            <wp:simplePos x="0" y="0"/>
+            <wp:positionH relativeFrom="column">
+              <wp:posOffset>12065</wp:posOffset>
+            </wp:positionH>
+            <wp:positionV relativeFrom="paragraph">
+              <wp:posOffset>648970</wp:posOffset>
+            </wp:positionV>
+            <wp:extent cx="5803900" cy="6857365"/>
+            <wp:effectExtent l="0" t="0" r="0" b="0"/>
+            <wp:wrapTopAndBottom/>
+            <wp:docPr id="2" name="Рисунок 2"/>
+            <wp:cNvGraphicFramePr>
+              <a:graphicFrameLocks xmlns:a="http://schemas.openxmlformats.org/drawingml/2006/main" noChangeAspect="1"/>
+            </wp:cNvGraphicFramePr>
+            <a:graphic xmlns:a="http://schemas.openxmlformats.org/drawingml/2006/main">
+              <a:graphicData uri="http://schemas.openxmlformats.org/drawingml/2006/picture">
+                <pic:pic xmlns:pic="http://schemas.openxmlformats.org/drawingml/2006/picture">
+                  <pic:nvPicPr>
+                    <pic:cNvPr id="0" name="Picture 1"/>
+                    <pic:cNvPicPr>
+                      <a:picLocks noChangeAspect="1" noChangeArrowheads="1"/>
+                    </pic:cNvPicPr>
+                  </pic:nvPicPr>
+                  <pic:blipFill>
+                    <a:blip r:embed="rId10" cstate="print">
+                      <a:extLst>
+                        <a:ext uri="{28A0092B-C50C-407E-A947-70E740481C1C}">
+                          <a14:useLocalDpi xmlns:a14="http://schemas.microsoft.com/office/drawing/2010/main" val="0"/>
+                        </a:ext>
+                      </a:extLst>
+                    </a:blip>
+                    <a:srcRect/>
+                    <a:stretch>
+                      <a:fillRect/>
+                    </a:stretch>
+                  </pic:blipFill>
+                  <pic:spPr bwMode="auto">
+                    <a:xfrm>
+                      <a:off x="0" y="0"/>
+                      <a:ext cx="5803900" cy="6857365"/>
+                    </a:xfrm>
+                    <a:prstGeom prst="rect">
+                      <a:avLst/>
+                    </a:prstGeom>
+                    <a:noFill/>
+                    <a:ln>
+                      <a:noFill/>
+                    </a:ln>
+                  </pic:spPr>
+                </pic:pic>
+              </a:graphicData>
+            </a:graphic>
+            <wp14:sizeRelH relativeFrom="margin">
+              <wp14:pctWidth>0</wp14:pctWidth>
+            </wp14:sizeRelH>
+            <wp14:sizeRelV relativeFrom="margin">
+              <wp14:pctHeight>0</wp14:pctHeight>
+            </wp14:sizeRelV>
+          </wp:anchor>
+        </w:drawing>
+      </w:r>
+      <w:r>
+        <w:t xml:space="preserve">Компонент </w:t>
+      </w:r>
+      <w:proofErr w:type="spellStart"/>
+      <w:r>
+        <w:t>ProductCard</w:t>
+      </w:r>
+      <w:proofErr w:type="spellEnd"/>
+      <w:r>
+        <w:t xml:space="preserve"> відповідає за відображення інформації про окремий товар: зображення, назву, опис, категорію, ціну, рейтинг та кнопку для додавання або видалення товару зі списку порівняння.</w:t>
+      </w:r>
+      <w:r>
+        <w:rPr>
+          <w:rFonts w:ascii="Times New Roman" w:hAnsi="Times New Roman"/>
+          <w:sz w:val="28"/>
+          <w:szCs w:val="28"/>
+        </w:rPr>
+        <w:br w:type="page"/>
+      </w:r>
+    </w:p>
+    <w:p>
+      <w:pPr>
+        <w:pStyle w:val="1"/>
+        <w:jc w:val="left"/>
+      </w:pPr>
+      <w:r>
+        <w:lastRenderedPageBreak/>
+        <w:t xml:space="preserve">Додаток </w:t>
+      </w:r>
+      <w:r>
+        <w:t>3</w:t>
+      </w:r>
+    </w:p>
+    <w:p>
+      <w:pPr>
+        <w:spacing w:after="0"/>
+        <w:rPr>
+          <w:lang w:val="ru-RU"/>
+        </w:rPr>
+      </w:pPr>
+      <w:r>
+        <w:rPr>
+          <w:noProof/>
+        </w:rPr>
+        <w:drawing>
+          <wp:anchor distT="0" distB="0" distL="114300" distR="114300" simplePos="0" relativeHeight="251658752" behindDoc="0" locked="0" layoutInCell="1" allowOverlap="1" wp14:anchorId="4B909623" wp14:editId="6665225B">
+            <wp:simplePos x="0" y="0"/>
+            <wp:positionH relativeFrom="column">
+              <wp:posOffset>-8890</wp:posOffset>
+            </wp:positionH>
+            <wp:positionV relativeFrom="paragraph">
+              <wp:posOffset>640715</wp:posOffset>
+            </wp:positionV>
+            <wp:extent cx="5354320" cy="8801735"/>
+            <wp:effectExtent l="0" t="0" r="0" b="0"/>
+            <wp:wrapTopAndBottom/>
+            <wp:docPr id="6" name="Рисунок 6"/>
+            <wp:cNvGraphicFramePr>
+              <a:graphicFrameLocks xmlns:a="http://schemas.openxmlformats.org/drawingml/2006/main" noChangeAspect="1"/>
+            </wp:cNvGraphicFramePr>
+            <a:graphic xmlns:a="http://schemas.openxmlformats.org/drawingml/2006/main">
+              <a:graphicData uri="http://schemas.openxmlformats.org/drawingml/2006/picture">
+                <pic:pic xmlns:pic="http://schemas.openxmlformats.org/drawingml/2006/picture">
+                  <pic:nvPicPr>
+                    <pic:cNvPr id="0" name="Picture 4"/>
+                    <pic:cNvPicPr>
+                      <a:picLocks noChangeAspect="1" noChangeArrowheads="1"/>
+                    </pic:cNvPicPr>
+                  </pic:nvPicPr>
+                  <pic:blipFill>
+                    <a:blip r:embed="rId11" cstate="print">
+                      <a:extLst>
+                        <a:ext uri="{28A0092B-C50C-407E-A947-70E740481C1C}">
+                          <a14:useLocalDpi xmlns:a14="http://schemas.microsoft.com/office/drawing/2010/main" val="0"/>
+                        </a:ext>
+                      </a:extLst>
+                    </a:blip>
+                    <a:srcRect/>
+                    <a:stretch>
+                      <a:fillRect/>
+                    </a:stretch>
+                  </pic:blipFill>
+                  <pic:spPr bwMode="auto">
+                    <a:xfrm>
+                      <a:off x="0" y="0"/>
+                      <a:ext cx="5354320" cy="8801735"/>
+                    </a:xfrm>
+                    <a:prstGeom prst="rect">
+                      <a:avLst/>
+                    </a:prstGeom>
+                    <a:noFill/>
+                    <a:ln>
+                      <a:noFill/>
+                    </a:ln>
+                  </pic:spPr>
+                </pic:pic>
+              </a:graphicData>
+            </a:graphic>
+            <wp14:sizeRelH relativeFrom="margin">
+              <wp14:pctWidth>0</wp14:pctWidth>
+            </wp14:sizeRelH>
+            <wp14:sizeRelV relativeFrom="margin">
+              <wp14:pctHeight>0</wp14:pctHeight>
+            </wp14:sizeRelV>
+          </wp:anchor>
+        </w:drawing>
+      </w:r>
+      <w:r>
+        <w:t xml:space="preserve">Головний компонент клієнтської частини організовує роботу додатку, завантажує список товарів із </w:t>
+      </w:r>
+      <w:r>
+        <w:rPr>
+          <w:lang w:val="ru-RU"/>
+        </w:rPr>
+        <w:t>API</w:t>
+      </w:r>
+      <w:r>
+        <w:t xml:space="preserve">, організовує фільтрацію, а також управляє списком товарів для порівняння. </w:t>
+      </w:r>
+      <w:proofErr w:type="spellStart"/>
+      <w:r>
+        <w:rPr>
+          <w:lang w:val="ru-RU"/>
+        </w:rPr>
+        <w:t>Також</w:t>
+      </w:r>
+      <w:proofErr w:type="spellEnd"/>
+      <w:r>
+        <w:rPr>
+          <w:lang w:val="ru-RU"/>
+        </w:rPr>
+        <w:t xml:space="preserve"> </w:t>
+      </w:r>
+      <w:proofErr w:type="spellStart"/>
+      <w:r>
+        <w:rPr>
+          <w:lang w:val="ru-RU"/>
+        </w:rPr>
+        <w:t>реалізовано</w:t>
+      </w:r>
+      <w:proofErr w:type="spellEnd"/>
+      <w:r>
+        <w:rPr>
+          <w:lang w:val="ru-RU"/>
+        </w:rPr>
+        <w:t xml:space="preserve"> </w:t>
+      </w:r>
+      <w:proofErr w:type="spellStart"/>
+      <w:r>
+        <w:rPr>
+          <w:lang w:val="ru-RU"/>
+        </w:rPr>
+        <w:t>перемикання</w:t>
+      </w:r>
+      <w:proofErr w:type="spellEnd"/>
+      <w:r>
+        <w:rPr>
+          <w:lang w:val="ru-RU"/>
+        </w:rPr>
+        <w:t xml:space="preserve"> темного/</w:t>
+      </w:r>
+      <w:proofErr w:type="spellStart"/>
+      <w:r>
+        <w:rPr>
+          <w:lang w:val="ru-RU"/>
+        </w:rPr>
+        <w:t>світлого</w:t>
+      </w:r>
+      <w:proofErr w:type="spellEnd"/>
+      <w:r>
+        <w:rPr>
+          <w:lang w:val="ru-RU"/>
+        </w:rPr>
+        <w:t xml:space="preserve"> режиму.</w:t>
+      </w:r>
+    </w:p>
+    <w:p>
+      <w:pPr>
+        <w:pStyle w:val="1"/>
+        <w:jc w:val="left"/>
+      </w:pPr>
+      <w:r>
+        <w:lastRenderedPageBreak/>
+        <w:t>Додаток 3</w:t>
+      </w:r>
+    </w:p>
+    <w:p>
+      <w:pPr>
+        <w:spacing w:after="0"/>
+      </w:pPr>
+      <w:r>
+        <w:t xml:space="preserve">Контролери обробляють запити клієнтів, забезпечуючи CRUD операції та </w:t>
+      </w:r>
+      <w:proofErr w:type="spellStart"/>
+      <w:r>
+        <w:t>seed</w:t>
+      </w:r>
+      <w:proofErr w:type="spellEnd"/>
+      <w:r>
+        <w:t xml:space="preserve"> бази даних. </w:t>
+      </w:r>
+      <w:proofErr w:type="spellStart"/>
+      <w:r>
+        <w:t>Роутинг</w:t>
+      </w:r>
+      <w:proofErr w:type="spellEnd"/>
+      <w:r>
+        <w:t xml:space="preserve"> організовано через Express, що дозволяє зв’язати URL запити із відповідними функціями.</w:t>
+      </w:r>
+    </w:p>
+    <w:p>
+      <w:pPr>
+        <w:rPr>
+          <w:rFonts w:ascii="Times New Roman" w:hAnsi="Times New Roman"/>
+          <w:sz w:val="28"/>
+          <w:szCs w:val="28"/>
+        </w:rPr>
+      </w:pPr>
+      <w:r>
+        <w:rPr>
+          <w:rFonts w:ascii="Times New Roman" w:hAnsi="Times New Roman"/>
+          <w:noProof/>
+          <w:sz w:val="28"/>
+          <w:szCs w:val="28"/>
+        </w:rPr>
+        <w:drawing>
+          <wp:anchor distT="0" distB="0" distL="114300" distR="114300" simplePos="0" relativeHeight="251659776" behindDoc="0" locked="0" layoutInCell="1" allowOverlap="1" wp14:anchorId="451149E4" wp14:editId="0CEEBD14">
+            <wp:simplePos x="0" y="0"/>
+            <wp:positionH relativeFrom="column">
+              <wp:posOffset>-635</wp:posOffset>
+            </wp:positionH>
+            <wp:positionV relativeFrom="paragraph">
+              <wp:posOffset>1905</wp:posOffset>
+            </wp:positionV>
+            <wp:extent cx="6108700" cy="4889500"/>
+            <wp:effectExtent l="0" t="0" r="0" b="0"/>
+            <wp:wrapTopAndBottom/>
+            <wp:docPr id="7" name="Рисунок 7"/>
+            <wp:cNvGraphicFramePr>
+              <a:graphicFrameLocks xmlns:a="http://schemas.openxmlformats.org/drawingml/2006/main" noChangeAspect="1"/>
+            </wp:cNvGraphicFramePr>
+            <a:graphic xmlns:a="http://schemas.openxmlformats.org/drawingml/2006/main">
+              <a:graphicData uri="http://schemas.openxmlformats.org/drawingml/2006/picture">
+                <pic:pic xmlns:pic="http://schemas.openxmlformats.org/drawingml/2006/picture">
+                  <pic:nvPicPr>
+                    <pic:cNvPr id="0" name="Picture 5"/>
+                    <pic:cNvPicPr>
+                      <a:picLocks noChangeAspect="1" noChangeArrowheads="1"/>
+                    </pic:cNvPicPr>
+                  </pic:nvPicPr>
+                  <pic:blipFill>
+                    <a:blip r:embed="rId12" cstate="print">
+                      <a:extLst>
+                        <a:ext uri="{28A0092B-C50C-407E-A947-70E740481C1C}">
+                          <a14:useLocalDpi xmlns:a14="http://schemas.microsoft.com/office/drawing/2010/main" val="0"/>
+                        </a:ext>
+                      </a:extLst>
+                    </a:blip>
+                    <a:srcRect/>
+                    <a:stretch>
+                      <a:fillRect/>
+                    </a:stretch>
+                  </pic:blipFill>
+                  <pic:spPr bwMode="auto">
+                    <a:xfrm>
+                      <a:off x="0" y="0"/>
+                      <a:ext cx="6108700" cy="4889500"/>
+                    </a:xfrm>
+                    <a:prstGeom prst="rect">
+                      <a:avLst/>
+                    </a:prstGeom>
+                    <a:noFill/>
+                    <a:ln>
+                      <a:noFill/>
+                    </a:ln>
+                  </pic:spPr>
+                </pic:pic>
+              </a:graphicData>
+            </a:graphic>
+          </wp:anchor>
+        </w:drawing>
+      </w:r>
+      <w:r>
+        <w:rPr>
+          <w:rFonts w:ascii="Times New Roman" w:hAnsi="Times New Roman"/>
+          <w:sz w:val="28"/>
+          <w:szCs w:val="28"/>
+        </w:rPr>
+        <w:br w:type="page"/>
+      </w:r>
+    </w:p>
+    <w:p>
+      <w:pPr>
+        <w:pStyle w:val="1"/>
+        <w:jc w:val="left"/>
+        <w:rPr>
+          <w:lang w:val="ru-RU"/>
+        </w:rPr>
+      </w:pPr>
+      <w:r>
+        <w:lastRenderedPageBreak/>
+        <w:t xml:space="preserve">Додаток </w:t>
+      </w:r>
+      <w:r>
+        <w:rPr>
+          <w:lang w:val="ru-RU"/>
+        </w:rPr>
+        <w:t>4</w:t>
+      </w:r>
+    </w:p>
+    <w:p>
+      <w:pPr>
+        <w:spacing w:after="0"/>
+      </w:pPr>
+      <w:r>
+        <w:rPr>
+          <w:noProof/>
+        </w:rPr>
+        <w:drawing>
+          <wp:anchor distT="0" distB="0" distL="114300" distR="114300" simplePos="0" relativeHeight="251665920" behindDoc="0" locked="0" layoutInCell="1" allowOverlap="1" wp14:anchorId="587358CD" wp14:editId="755FAE19">
+            <wp:simplePos x="0" y="0"/>
+            <wp:positionH relativeFrom="column">
+              <wp:posOffset>-635</wp:posOffset>
+            </wp:positionH>
+            <wp:positionV relativeFrom="paragraph">
+              <wp:posOffset>406400</wp:posOffset>
+            </wp:positionV>
+            <wp:extent cx="5613400" cy="8655685"/>
+            <wp:effectExtent l="0" t="0" r="0" b="0"/>
+            <wp:wrapTopAndBottom/>
+            <wp:docPr id="8" name="Рисунок 8"/>
+            <wp:cNvGraphicFramePr>
+              <a:graphicFrameLocks xmlns:a="http://schemas.openxmlformats.org/drawingml/2006/main" noChangeAspect="1"/>
+            </wp:cNvGraphicFramePr>
+            <a:graphic xmlns:a="http://schemas.openxmlformats.org/drawingml/2006/main">
+              <a:graphicData uri="http://schemas.openxmlformats.org/drawingml/2006/picture">
+                <pic:pic xmlns:pic="http://schemas.openxmlformats.org/drawingml/2006/picture">
+                  <pic:nvPicPr>
+                    <pic:cNvPr id="0" name="Picture 6"/>
+                    <pic:cNvPicPr>
+                      <a:picLocks noChangeAspect="1" noChangeArrowheads="1"/>
+                    </pic:cNvPicPr>
+                  </pic:nvPicPr>
+                  <pic:blipFill>
+                    <a:blip r:embed="rId13" cstate="print">
+                      <a:extLst>
+                        <a:ext uri="{28A0092B-C50C-407E-A947-70E740481C1C}">
+                          <a14:useLocalDpi xmlns:a14="http://schemas.microsoft.com/office/drawing/2010/main" val="0"/>
+                        </a:ext>
+                      </a:extLst>
+                    </a:blip>
+                    <a:srcRect/>
+                    <a:stretch>
+                      <a:fillRect/>
+                    </a:stretch>
+                  </pic:blipFill>
+                  <pic:spPr bwMode="auto">
+                    <a:xfrm>
+                      <a:off x="0" y="0"/>
+                      <a:ext cx="5613400" cy="8655685"/>
+                    </a:xfrm>
+                    <a:prstGeom prst="rect">
+                      <a:avLst/>
+                    </a:prstGeom>
+                    <a:noFill/>
+                    <a:ln>
+                      <a:noFill/>
+                    </a:ln>
+                  </pic:spPr>
+                </pic:pic>
+              </a:graphicData>
+            </a:graphic>
+            <wp14:sizeRelH relativeFrom="margin">
+              <wp14:pctWidth>0</wp14:pctWidth>
+            </wp14:sizeRelH>
+            <wp14:sizeRelV relativeFrom="margin">
+              <wp14:pctHeight>0</wp14:pctHeight>
+            </wp14:sizeRelV>
+          </wp:anchor>
+        </w:drawing>
+      </w:r>
+      <w:r>
+        <w:t xml:space="preserve">Ця схема описує основні властивості товарів, додаткові поля, а також використовує віртуальні властивості та </w:t>
+      </w:r>
+      <w:proofErr w:type="spellStart"/>
+      <w:r>
+        <w:t>middleware</w:t>
+      </w:r>
+      <w:proofErr w:type="spellEnd"/>
+      <w:r>
+        <w:t xml:space="preserve"> для попередньої обробки даних.</w:t>
+      </w:r>
       <w:r>
         <w:rPr>
           <w:rFonts w:ascii="Times New Roman" w:hAnsi="Times New Roman"/>
@@ -2473,8 +3438,8 @@
       </w:r>
     </w:p>
     <w:sectPr>
-      <w:headerReference w:type="default" r:id="rId8"/>
-      <w:footerReference w:type="default" r:id="rId9"/>
+      <w:headerReference w:type="default" r:id="rId14"/>
+      <w:footerReference w:type="default" r:id="rId15"/>
       <w:pgSz w:w="11907" w:h="16839" w:code="9"/>
       <w:pgMar w:top="568" w:right="567" w:bottom="709" w:left="1701" w:header="709" w:footer="709" w:gutter="0"/>
       <w:cols w:space="720"/>
@@ -2520,7 +3485,6 @@
         <w:docPartUnique/>
       </w:docPartObj>
     </w:sdtPr>
-    <w:sdtEndPr/>
     <w:sdtContent>
       <w:p>
         <w:pPr>
@@ -2592,6 +3556,92 @@
 <file path=word/numbering.xml><?xml version="1.0" encoding="utf-8"?>
 <w:numbering xmlns:wpc="http://schemas.microsoft.com/office/word/2010/wordprocessingCanvas" xmlns:cx="http://schemas.microsoft.com/office/drawing/2014/chartex" xmlns:cx1="http://schemas.microsoft.com/office/drawing/2015/9/8/chartex" xmlns:cx2="http://schemas.microsoft.com/office/drawing/2015/10/21/chartex" xmlns:cx3="http://schemas.microsoft.com/office/drawing/2016/5/9/chartex" xmlns:cx4="http://schemas.microsoft.com/office/drawing/2016/5/10/chartex" xmlns:cx5="http://schemas.microsoft.com/office/drawing/2016/5/11/chartex" xmlns:cx6="http://schemas.microsoft.com/office/drawing/2016/5/12/chartex" xmlns:cx7="http://schemas.microsoft.com/office/drawing/2016/5/13/chartex" xmlns:cx8="http://schemas.microsoft.com/office/drawing/2016/5/14/chartex" xmlns:mc="http://schemas.openxmlformats.org/markup-compatibility/2006" xmlns:aink="http://schemas.microsoft.com/office/drawing/2016/ink" xmlns:am3d="http://schemas.microsoft.com/office/drawing/2017/model3d" xmlns:o="urn:schemas-microsoft-com:office:office" xmlns:r="http://schemas.openxmlformats.org/officeDocument/2006/relationships" xmlns:m="http://schemas.openxmlformats.org/officeDocument/2006/math" xmlns:v="urn:schemas-microsoft-com:vml" xmlns:wp14="http://schemas.microsoft.com/office/word/2010/wordprocessingDrawing" xmlns:wp="http://schemas.openxmlformats.org/drawingml/2006/wordprocessingDrawing" xmlns:w10="urn:schemas-microsoft-com:office:word" xmlns:w="http://schemas.openxmlformats.org/wordprocessingml/2006/main" xmlns:w14="http://schemas.microsoft.com/office/word/2010/wordml" xmlns:w15="http://schemas.microsoft.com/office/word/2012/wordml" xmlns:w16cex="http://schemas.microsoft.com/office/word/2018/wordml/cex" xmlns:w16cid="http://schemas.microsoft.com/office/word/2016/wordml/cid" xmlns:w16="http://schemas.microsoft.com/office/word/2018/wordml" xmlns:w16sdtdh="http://schemas.microsoft.com/office/word/2020/wordml/sdtdatahash" xmlns:w16se="http://schemas.microsoft.com/office/word/2015/wordml/symex" xmlns:wpg="http://schemas.microsoft.com/office/word/2010/wordprocessingGroup" xmlns:wpi="http://schemas.microsoft.com/office/word/2010/wordprocessingInk" xmlns:wne="http://schemas.microsoft.com/office/word/2006/wordml" xmlns:wps="http://schemas.microsoft.com/office/word/2010/wordprocessingShape" mc:Ignorable="w14 w15 w16se w16cid w16 w16cex w16sdtdh wp14">
   <w:abstractNum w:abstractNumId="0" w15:restartNumberingAfterBreak="0">
+    <w:nsid w:val="0714406B"/>
+    <w:multiLevelType w:val="hybridMultilevel"/>
+    <w:tmpl w:val="0ECACFBA"/>
+    <w:lvl w:ilvl="0" w:tplc="0422000F">
+      <w:start w:val="1"/>
+      <w:numFmt w:val="decimal"/>
+      <w:lvlText w:val="%1."/>
+      <w:lvlJc w:val="left"/>
+      <w:pPr>
+        <w:ind w:left="1222" w:hanging="360"/>
+      </w:pPr>
+    </w:lvl>
+    <w:lvl w:ilvl="1" w:tplc="04220019" w:tentative="1">
+      <w:start w:val="1"/>
+      <w:numFmt w:val="lowerLetter"/>
+      <w:lvlText w:val="%2."/>
+      <w:lvlJc w:val="left"/>
+      <w:pPr>
+        <w:ind w:left="1942" w:hanging="360"/>
+      </w:pPr>
+    </w:lvl>
+    <w:lvl w:ilvl="2" w:tplc="0422001B" w:tentative="1">
+      <w:start w:val="1"/>
+      <w:numFmt w:val="lowerRoman"/>
+      <w:lvlText w:val="%3."/>
+      <w:lvlJc w:val="right"/>
+      <w:pPr>
+        <w:ind w:left="2662" w:hanging="180"/>
+      </w:pPr>
+    </w:lvl>
+    <w:lvl w:ilvl="3" w:tplc="0422000F" w:tentative="1">
+      <w:start w:val="1"/>
+      <w:numFmt w:val="decimal"/>
+      <w:lvlText w:val="%4."/>
+      <w:lvlJc w:val="left"/>
+      <w:pPr>
+        <w:ind w:left="3382" w:hanging="360"/>
+      </w:pPr>
+    </w:lvl>
+    <w:lvl w:ilvl="4" w:tplc="04220019" w:tentative="1">
+      <w:start w:val="1"/>
+      <w:numFmt w:val="lowerLetter"/>
+      <w:lvlText w:val="%5."/>
+      <w:lvlJc w:val="left"/>
+      <w:pPr>
+        <w:ind w:left="4102" w:hanging="360"/>
+      </w:pPr>
+    </w:lvl>
+    <w:lvl w:ilvl="5" w:tplc="0422001B" w:tentative="1">
+      <w:start w:val="1"/>
+      <w:numFmt w:val="lowerRoman"/>
+      <w:lvlText w:val="%6."/>
+      <w:lvlJc w:val="right"/>
+      <w:pPr>
+        <w:ind w:left="4822" w:hanging="180"/>
+      </w:pPr>
+    </w:lvl>
+    <w:lvl w:ilvl="6" w:tplc="0422000F" w:tentative="1">
+      <w:start w:val="1"/>
+      <w:numFmt w:val="decimal"/>
+      <w:lvlText w:val="%7."/>
+      <w:lvlJc w:val="left"/>
+      <w:pPr>
+        <w:ind w:left="5542" w:hanging="360"/>
+      </w:pPr>
+    </w:lvl>
+    <w:lvl w:ilvl="7" w:tplc="04220019" w:tentative="1">
+      <w:start w:val="1"/>
+      <w:numFmt w:val="lowerLetter"/>
+      <w:lvlText w:val="%8."/>
+      <w:lvlJc w:val="left"/>
+      <w:pPr>
+        <w:ind w:left="6262" w:hanging="360"/>
+      </w:pPr>
+    </w:lvl>
+    <w:lvl w:ilvl="8" w:tplc="0422001B" w:tentative="1">
+      <w:start w:val="1"/>
+      <w:numFmt w:val="lowerRoman"/>
+      <w:lvlText w:val="%9."/>
+      <w:lvlJc w:val="right"/>
+      <w:pPr>
+        <w:ind w:left="6982" w:hanging="180"/>
+      </w:pPr>
+    </w:lvl>
+  </w:abstractNum>
+  <w:abstractNum w:abstractNumId="1" w15:restartNumberingAfterBreak="0">
     <w:nsid w:val="08EF6F19"/>
     <w:multiLevelType w:val="hybridMultilevel"/>
     <w:tmpl w:val="A4B8C4A0"/>
@@ -2704,7 +3754,7 @@
       </w:rPr>
     </w:lvl>
   </w:abstractNum>
-  <w:abstractNum w:abstractNumId="1" w15:restartNumberingAfterBreak="0">
+  <w:abstractNum w:abstractNumId="2" w15:restartNumberingAfterBreak="0">
     <w:nsid w:val="0A7255B6"/>
     <w:multiLevelType w:val="hybridMultilevel"/>
     <w:tmpl w:val="ECF2AF68"/>
@@ -2790,7 +3840,7 @@
       </w:pPr>
     </w:lvl>
   </w:abstractNum>
-  <w:abstractNum w:abstractNumId="2" w15:restartNumberingAfterBreak="0">
+  <w:abstractNum w:abstractNumId="3" w15:restartNumberingAfterBreak="0">
     <w:nsid w:val="0BD80E1B"/>
     <w:multiLevelType w:val="hybridMultilevel"/>
     <w:tmpl w:val="B3AC7382"/>
@@ -2903,7 +3953,7 @@
       </w:rPr>
     </w:lvl>
   </w:abstractNum>
-  <w:abstractNum w:abstractNumId="3" w15:restartNumberingAfterBreak="0">
+  <w:abstractNum w:abstractNumId="4" w15:restartNumberingAfterBreak="0">
     <w:nsid w:val="0BF72E16"/>
     <w:multiLevelType w:val="hybridMultilevel"/>
     <w:tmpl w:val="6D64FD9E"/>
@@ -2989,7 +4039,7 @@
       </w:pPr>
     </w:lvl>
   </w:abstractNum>
-  <w:abstractNum w:abstractNumId="4" w15:restartNumberingAfterBreak="0">
+  <w:abstractNum w:abstractNumId="5" w15:restartNumberingAfterBreak="0">
     <w:nsid w:val="0C497F92"/>
     <w:multiLevelType w:val="hybridMultilevel"/>
     <w:tmpl w:val="C010C94A"/>
@@ -3102,7 +4152,7 @@
       </w:rPr>
     </w:lvl>
   </w:abstractNum>
-  <w:abstractNum w:abstractNumId="5" w15:restartNumberingAfterBreak="0">
+  <w:abstractNum w:abstractNumId="6" w15:restartNumberingAfterBreak="0">
     <w:nsid w:val="0C4B51CE"/>
     <w:multiLevelType w:val="hybridMultilevel"/>
     <w:tmpl w:val="3DA426AC"/>
@@ -3215,7 +4265,7 @@
       </w:rPr>
     </w:lvl>
   </w:abstractNum>
-  <w:abstractNum w:abstractNumId="6" w15:restartNumberingAfterBreak="0">
+  <w:abstractNum w:abstractNumId="7" w15:restartNumberingAfterBreak="0">
     <w:nsid w:val="121313DE"/>
     <w:multiLevelType w:val="hybridMultilevel"/>
     <w:tmpl w:val="C32AD0C4"/>
@@ -3328,7 +4378,7 @@
       </w:rPr>
     </w:lvl>
   </w:abstractNum>
-  <w:abstractNum w:abstractNumId="7" w15:restartNumberingAfterBreak="0">
+  <w:abstractNum w:abstractNumId="8" w15:restartNumberingAfterBreak="0">
     <w:nsid w:val="14AD6E18"/>
     <w:multiLevelType w:val="hybridMultilevel"/>
     <w:tmpl w:val="97727AB0"/>
@@ -3441,7 +4491,7 @@
       </w:rPr>
     </w:lvl>
   </w:abstractNum>
-  <w:abstractNum w:abstractNumId="8" w15:restartNumberingAfterBreak="0">
+  <w:abstractNum w:abstractNumId="9" w15:restartNumberingAfterBreak="0">
     <w:nsid w:val="164471A7"/>
     <w:multiLevelType w:val="hybridMultilevel"/>
     <w:tmpl w:val="C54437F0"/>
@@ -3527,7 +4577,7 @@
       </w:pPr>
     </w:lvl>
   </w:abstractNum>
-  <w:abstractNum w:abstractNumId="9" w15:restartNumberingAfterBreak="0">
+  <w:abstractNum w:abstractNumId="10" w15:restartNumberingAfterBreak="0">
     <w:nsid w:val="17513DBC"/>
     <w:multiLevelType w:val="hybridMultilevel"/>
     <w:tmpl w:val="29AE6A56"/>
@@ -3640,7 +4690,7 @@
       </w:rPr>
     </w:lvl>
   </w:abstractNum>
-  <w:abstractNum w:abstractNumId="10" w15:restartNumberingAfterBreak="0">
+  <w:abstractNum w:abstractNumId="11" w15:restartNumberingAfterBreak="0">
     <w:nsid w:val="182154B1"/>
     <w:multiLevelType w:val="hybridMultilevel"/>
     <w:tmpl w:val="924AA8A0"/>
@@ -3753,7 +4803,7 @@
       </w:rPr>
     </w:lvl>
   </w:abstractNum>
-  <w:abstractNum w:abstractNumId="11" w15:restartNumberingAfterBreak="0">
+  <w:abstractNum w:abstractNumId="12" w15:restartNumberingAfterBreak="0">
     <w:nsid w:val="1A5867A6"/>
     <w:multiLevelType w:val="hybridMultilevel"/>
     <w:tmpl w:val="46327FB6"/>
@@ -3866,7 +4916,120 @@
       </w:rPr>
     </w:lvl>
   </w:abstractNum>
-  <w:abstractNum w:abstractNumId="12" w15:restartNumberingAfterBreak="0">
+  <w:abstractNum w:abstractNumId="13" w15:restartNumberingAfterBreak="0">
+    <w:nsid w:val="20B85B6E"/>
+    <w:multiLevelType w:val="hybridMultilevel"/>
+    <w:tmpl w:val="8BB66344"/>
+    <w:lvl w:ilvl="0" w:tplc="04220001">
+      <w:start w:val="1"/>
+      <w:numFmt w:val="bullet"/>
+      <w:lvlText w:val=""/>
+      <w:lvlJc w:val="left"/>
+      <w:pPr>
+        <w:ind w:left="720" w:hanging="360"/>
+      </w:pPr>
+      <w:rPr>
+        <w:rFonts w:ascii="Symbol" w:hAnsi="Symbol" w:hint="default"/>
+      </w:rPr>
+    </w:lvl>
+    <w:lvl w:ilvl="1" w:tplc="04220003" w:tentative="1">
+      <w:start w:val="1"/>
+      <w:numFmt w:val="bullet"/>
+      <w:lvlText w:val="o"/>
+      <w:lvlJc w:val="left"/>
+      <w:pPr>
+        <w:ind w:left="1440" w:hanging="360"/>
+      </w:pPr>
+      <w:rPr>
+        <w:rFonts w:ascii="Courier New" w:hAnsi="Courier New" w:cs="Courier New" w:hint="default"/>
+      </w:rPr>
+    </w:lvl>
+    <w:lvl w:ilvl="2" w:tplc="04220005" w:tentative="1">
+      <w:start w:val="1"/>
+      <w:numFmt w:val="bullet"/>
+      <w:lvlText w:val=""/>
+      <w:lvlJc w:val="left"/>
+      <w:pPr>
+        <w:ind w:left="2160" w:hanging="360"/>
+      </w:pPr>
+      <w:rPr>
+        <w:rFonts w:ascii="Wingdings" w:hAnsi="Wingdings" w:hint="default"/>
+      </w:rPr>
+    </w:lvl>
+    <w:lvl w:ilvl="3" w:tplc="04220001" w:tentative="1">
+      <w:start w:val="1"/>
+      <w:numFmt w:val="bullet"/>
+      <w:lvlText w:val=""/>
+      <w:lvlJc w:val="left"/>
+      <w:pPr>
+        <w:ind w:left="2880" w:hanging="360"/>
+      </w:pPr>
+      <w:rPr>
+        <w:rFonts w:ascii="Symbol" w:hAnsi="Symbol" w:hint="default"/>
+      </w:rPr>
+    </w:lvl>
+    <w:lvl w:ilvl="4" w:tplc="04220003" w:tentative="1">
+      <w:start w:val="1"/>
+      <w:numFmt w:val="bullet"/>
+      <w:lvlText w:val="o"/>
+      <w:lvlJc w:val="left"/>
+      <w:pPr>
+        <w:ind w:left="3600" w:hanging="360"/>
+      </w:pPr>
+      <w:rPr>
+        <w:rFonts w:ascii="Courier New" w:hAnsi="Courier New" w:cs="Courier New" w:hint="default"/>
+      </w:rPr>
+    </w:lvl>
+    <w:lvl w:ilvl="5" w:tplc="04220005" w:tentative="1">
+      <w:start w:val="1"/>
+      <w:numFmt w:val="bullet"/>
+      <w:lvlText w:val=""/>
+      <w:lvlJc w:val="left"/>
+      <w:pPr>
+        <w:ind w:left="4320" w:hanging="360"/>
+      </w:pPr>
+      <w:rPr>
+        <w:rFonts w:ascii="Wingdings" w:hAnsi="Wingdings" w:hint="default"/>
+      </w:rPr>
+    </w:lvl>
+    <w:lvl w:ilvl="6" w:tplc="04220001" w:tentative="1">
+      <w:start w:val="1"/>
+      <w:numFmt w:val="bullet"/>
+      <w:lvlText w:val=""/>
+      <w:lvlJc w:val="left"/>
+      <w:pPr>
+        <w:ind w:left="5040" w:hanging="360"/>
+      </w:pPr>
+      <w:rPr>
+        <w:rFonts w:ascii="Symbol" w:hAnsi="Symbol" w:hint="default"/>
+      </w:rPr>
+    </w:lvl>
+    <w:lvl w:ilvl="7" w:tplc="04220003" w:tentative="1">
+      <w:start w:val="1"/>
+      <w:numFmt w:val="bullet"/>
+      <w:lvlText w:val="o"/>
+      <w:lvlJc w:val="left"/>
+      <w:pPr>
+        <w:ind w:left="5760" w:hanging="360"/>
+      </w:pPr>
+      <w:rPr>
+        <w:rFonts w:ascii="Courier New" w:hAnsi="Courier New" w:cs="Courier New" w:hint="default"/>
+      </w:rPr>
+    </w:lvl>
+    <w:lvl w:ilvl="8" w:tplc="04220005" w:tentative="1">
+      <w:start w:val="1"/>
+      <w:numFmt w:val="bullet"/>
+      <w:lvlText w:val=""/>
+      <w:lvlJc w:val="left"/>
+      <w:pPr>
+        <w:ind w:left="6480" w:hanging="360"/>
+      </w:pPr>
+      <w:rPr>
+        <w:rFonts w:ascii="Wingdings" w:hAnsi="Wingdings" w:hint="default"/>
+      </w:rPr>
+    </w:lvl>
+  </w:abstractNum>
+  <w:abstractNum w:abstractNumId="14" w15:restartNumberingAfterBreak="0">
     <w:nsid w:val="26FC391E"/>
     <w:multiLevelType w:val="hybridMultilevel"/>
     <w:tmpl w:val="CC92833E"/>
@@ -3979,7 +5142,7 @@
       </w:rPr>
     </w:lvl>
   </w:abstractNum>
-  <w:abstractNum w:abstractNumId="13" w15:restartNumberingAfterBreak="0">
+  <w:abstractNum w:abstractNumId="15" w15:restartNumberingAfterBreak="0">
     <w:nsid w:val="28476820"/>
     <w:multiLevelType w:val="hybridMultilevel"/>
     <w:tmpl w:val="E1D436E4"/>
@@ -4092,7 +5255,7 @@
       </w:rPr>
     </w:lvl>
   </w:abstractNum>
-  <w:abstractNum w:abstractNumId="14" w15:restartNumberingAfterBreak="0">
+  <w:abstractNum w:abstractNumId="16" w15:restartNumberingAfterBreak="0">
     <w:nsid w:val="2B367A94"/>
     <w:multiLevelType w:val="hybridMultilevel"/>
     <w:tmpl w:val="A1F01020"/>
@@ -4205,7 +5368,7 @@
       </w:rPr>
     </w:lvl>
   </w:abstractNum>
-  <w:abstractNum w:abstractNumId="15" w15:restartNumberingAfterBreak="0">
+  <w:abstractNum w:abstractNumId="17" w15:restartNumberingAfterBreak="0">
     <w:nsid w:val="2C601068"/>
     <w:multiLevelType w:val="hybridMultilevel"/>
     <w:tmpl w:val="10FE2C9E"/>
@@ -4291,7 +5454,7 @@
       </w:pPr>
     </w:lvl>
   </w:abstractNum>
-  <w:abstractNum w:abstractNumId="16" w15:restartNumberingAfterBreak="0">
+  <w:abstractNum w:abstractNumId="18" w15:restartNumberingAfterBreak="0">
     <w:nsid w:val="2D9F6E79"/>
     <w:multiLevelType w:val="hybridMultilevel"/>
     <w:tmpl w:val="B4E08E4C"/>
@@ -4377,7 +5540,7 @@
       </w:pPr>
     </w:lvl>
   </w:abstractNum>
-  <w:abstractNum w:abstractNumId="17" w15:restartNumberingAfterBreak="0">
+  <w:abstractNum w:abstractNumId="19" w15:restartNumberingAfterBreak="0">
     <w:nsid w:val="2F3420FB"/>
     <w:multiLevelType w:val="hybridMultilevel"/>
     <w:tmpl w:val="EEAAA36A"/>
@@ -4463,7 +5626,7 @@
       </w:pPr>
     </w:lvl>
   </w:abstractNum>
-  <w:abstractNum w:abstractNumId="18" w15:restartNumberingAfterBreak="0">
+  <w:abstractNum w:abstractNumId="20" w15:restartNumberingAfterBreak="0">
     <w:nsid w:val="30393F71"/>
     <w:multiLevelType w:val="multilevel"/>
     <w:tmpl w:val="C14ADECE"/>
@@ -4581,7 +5744,7 @@
       </w:rPr>
     </w:lvl>
   </w:abstractNum>
-  <w:abstractNum w:abstractNumId="19" w15:restartNumberingAfterBreak="0">
+  <w:abstractNum w:abstractNumId="21" w15:restartNumberingAfterBreak="0">
     <w:nsid w:val="33D05F35"/>
     <w:multiLevelType w:val="hybridMultilevel"/>
     <w:tmpl w:val="75805106"/>
@@ -4667,7 +5830,7 @@
       </w:pPr>
     </w:lvl>
   </w:abstractNum>
-  <w:abstractNum w:abstractNumId="20" w15:restartNumberingAfterBreak="0">
+  <w:abstractNum w:abstractNumId="22" w15:restartNumberingAfterBreak="0">
     <w:nsid w:val="3A4D57AF"/>
     <w:multiLevelType w:val="hybridMultilevel"/>
     <w:tmpl w:val="15EEC1B0"/>
@@ -4753,7 +5916,7 @@
       </w:pPr>
     </w:lvl>
   </w:abstractNum>
-  <w:abstractNum w:abstractNumId="21" w15:restartNumberingAfterBreak="0">
+  <w:abstractNum w:abstractNumId="23" w15:restartNumberingAfterBreak="0">
     <w:nsid w:val="3DE375D8"/>
     <w:multiLevelType w:val="hybridMultilevel"/>
     <w:tmpl w:val="6028619E"/>
@@ -4839,7 +6002,7 @@
       </w:pPr>
     </w:lvl>
   </w:abstractNum>
-  <w:abstractNum w:abstractNumId="22" w15:restartNumberingAfterBreak="0">
+  <w:abstractNum w:abstractNumId="24" w15:restartNumberingAfterBreak="0">
     <w:nsid w:val="436839FB"/>
     <w:multiLevelType w:val="hybridMultilevel"/>
     <w:tmpl w:val="36303350"/>
@@ -4952,7 +6115,7 @@
       </w:rPr>
     </w:lvl>
   </w:abstractNum>
-  <w:abstractNum w:abstractNumId="23" w15:restartNumberingAfterBreak="0">
+  <w:abstractNum w:abstractNumId="25" w15:restartNumberingAfterBreak="0">
     <w:nsid w:val="4A1F4B74"/>
     <w:multiLevelType w:val="hybridMultilevel"/>
     <w:tmpl w:val="C9A42CD2"/>
@@ -5038,7 +6201,7 @@
       </w:pPr>
     </w:lvl>
   </w:abstractNum>
-  <w:abstractNum w:abstractNumId="24" w15:restartNumberingAfterBreak="0">
+  <w:abstractNum w:abstractNumId="26" w15:restartNumberingAfterBreak="0">
     <w:nsid w:val="4D2959BC"/>
     <w:multiLevelType w:val="hybridMultilevel"/>
     <w:tmpl w:val="8FC2A6F2"/>
@@ -5124,7 +6287,7 @@
       </w:pPr>
     </w:lvl>
   </w:abstractNum>
-  <w:abstractNum w:abstractNumId="25" w15:restartNumberingAfterBreak="0">
+  <w:abstractNum w:abstractNumId="27" w15:restartNumberingAfterBreak="0">
     <w:nsid w:val="50702AA1"/>
     <w:multiLevelType w:val="hybridMultilevel"/>
     <w:tmpl w:val="37A29012"/>
@@ -5210,7 +6373,319 @@
       </w:pPr>
     </w:lvl>
   </w:abstractNum>
-  <w:abstractNum w:abstractNumId="26" w15:restartNumberingAfterBreak="0">
+  <w:abstractNum w:abstractNumId="28" w15:restartNumberingAfterBreak="0">
+    <w:nsid w:val="578F58E2"/>
+    <w:multiLevelType w:val="multilevel"/>
+    <w:tmpl w:val="34F868EA"/>
+    <w:lvl w:ilvl="0">
+      <w:start w:val="1"/>
+      <w:numFmt w:val="decimal"/>
+      <w:lvlText w:val="%1."/>
+      <w:lvlJc w:val="left"/>
+      <w:pPr>
+        <w:tabs>
+          <w:tab w:val="num" w:pos="720"/>
+        </w:tabs>
+        <w:ind w:left="720" w:hanging="360"/>
+      </w:pPr>
+    </w:lvl>
+    <w:lvl w:ilvl="1" w:tentative="1">
+      <w:start w:val="1"/>
+      <w:numFmt w:val="decimal"/>
+      <w:lvlText w:val="%2."/>
+      <w:lvlJc w:val="left"/>
+      <w:pPr>
+        <w:tabs>
+          <w:tab w:val="num" w:pos="1440"/>
+        </w:tabs>
+        <w:ind w:left="1440" w:hanging="360"/>
+      </w:pPr>
+    </w:lvl>
+    <w:lvl w:ilvl="2" w:tentative="1">
+      <w:start w:val="1"/>
+      <w:numFmt w:val="decimal"/>
+      <w:lvlText w:val="%3."/>
+      <w:lvlJc w:val="left"/>
+      <w:pPr>
+        <w:tabs>
+          <w:tab w:val="num" w:pos="2160"/>
+        </w:tabs>
+        <w:ind w:left="2160" w:hanging="360"/>
+      </w:pPr>
+    </w:lvl>
+    <w:lvl w:ilvl="3" w:tentative="1">
+      <w:start w:val="1"/>
+      <w:numFmt w:val="decimal"/>
+      <w:lvlText w:val="%4."/>
+      <w:lvlJc w:val="left"/>
+      <w:pPr>
+        <w:tabs>
+          <w:tab w:val="num" w:pos="2880"/>
+        </w:tabs>
+        <w:ind w:left="2880" w:hanging="360"/>
+      </w:pPr>
+    </w:lvl>
+    <w:lvl w:ilvl="4" w:tentative="1">
+      <w:start w:val="1"/>
+      <w:numFmt w:val="decimal"/>
+      <w:lvlText w:val="%5."/>
+      <w:lvlJc w:val="left"/>
+      <w:pPr>
+        <w:tabs>
+          <w:tab w:val="num" w:pos="3600"/>
+        </w:tabs>
+        <w:ind w:left="3600" w:hanging="360"/>
+      </w:pPr>
+    </w:lvl>
+    <w:lvl w:ilvl="5" w:tentative="1">
+      <w:start w:val="1"/>
+      <w:numFmt w:val="decimal"/>
+      <w:lvlText w:val="%6."/>
+      <w:lvlJc w:val="left"/>
+      <w:pPr>
+        <w:tabs>
+          <w:tab w:val="num" w:pos="4320"/>
+        </w:tabs>
+        <w:ind w:left="4320" w:hanging="360"/>
+      </w:pPr>
+    </w:lvl>
+    <w:lvl w:ilvl="6" w:tentative="1">
+      <w:start w:val="1"/>
+      <w:numFmt w:val="decimal"/>
+      <w:lvlText w:val="%7."/>
+      <w:lvlJc w:val="left"/>
+      <w:pPr>
+        <w:tabs>
+          <w:tab w:val="num" w:pos="5040"/>
+        </w:tabs>
+        <w:ind w:left="5040" w:hanging="360"/>
+      </w:pPr>
+    </w:lvl>
+    <w:lvl w:ilvl="7" w:tentative="1">
+      <w:start w:val="1"/>
+      <w:numFmt w:val="decimal"/>
+      <w:lvlText w:val="%8."/>
+      <w:lvlJc w:val="left"/>
+      <w:pPr>
+        <w:tabs>
+          <w:tab w:val="num" w:pos="5760"/>
+        </w:tabs>
+        <w:ind w:left="5760" w:hanging="360"/>
+      </w:pPr>
+    </w:lvl>
+    <w:lvl w:ilvl="8" w:tentative="1">
+      <w:start w:val="1"/>
+      <w:numFmt w:val="decimal"/>
+      <w:lvlText w:val="%9."/>
+      <w:lvlJc w:val="left"/>
+      <w:pPr>
+        <w:tabs>
+          <w:tab w:val="num" w:pos="6480"/>
+        </w:tabs>
+        <w:ind w:left="6480" w:hanging="360"/>
+      </w:pPr>
+    </w:lvl>
+  </w:abstractNum>
+  <w:abstractNum w:abstractNumId="29" w15:restartNumberingAfterBreak="0">
+    <w:nsid w:val="5B0818DD"/>
+    <w:multiLevelType w:val="hybridMultilevel"/>
+    <w:tmpl w:val="3392EEFA"/>
+    <w:lvl w:ilvl="0" w:tplc="0422000F">
+      <w:start w:val="1"/>
+      <w:numFmt w:val="decimal"/>
+      <w:lvlText w:val="%1."/>
+      <w:lvlJc w:val="left"/>
+      <w:pPr>
+        <w:ind w:left="720" w:hanging="360"/>
+      </w:pPr>
+      <w:rPr>
+        <w:rFonts w:hint="default"/>
+      </w:rPr>
+    </w:lvl>
+    <w:lvl w:ilvl="1" w:tplc="04220003">
+      <w:start w:val="1"/>
+      <w:numFmt w:val="bullet"/>
+      <w:lvlText w:val="o"/>
+      <w:lvlJc w:val="left"/>
+      <w:pPr>
+        <w:ind w:left="1440" w:hanging="360"/>
+      </w:pPr>
+      <w:rPr>
+        <w:rFonts w:ascii="Courier New" w:hAnsi="Courier New" w:cs="Courier New" w:hint="default"/>
+      </w:rPr>
+    </w:lvl>
+    <w:lvl w:ilvl="2" w:tplc="04220005" w:tentative="1">
+      <w:start w:val="1"/>
+      <w:numFmt w:val="bullet"/>
+      <w:lvlText w:val=""/>
+      <w:lvlJc w:val="left"/>
+      <w:pPr>
+        <w:ind w:left="2160" w:hanging="360"/>
+      </w:pPr>
+      <w:rPr>
+        <w:rFonts w:ascii="Wingdings" w:hAnsi="Wingdings" w:hint="default"/>
+      </w:rPr>
+    </w:lvl>
+    <w:lvl w:ilvl="3" w:tplc="04220001" w:tentative="1">
+      <w:start w:val="1"/>
+      <w:numFmt w:val="bullet"/>
+      <w:lvlText w:val=""/>
+      <w:lvlJc w:val="left"/>
+      <w:pPr>
+        <w:ind w:left="2880" w:hanging="360"/>
+      </w:pPr>
+      <w:rPr>
+        <w:rFonts w:ascii="Symbol" w:hAnsi="Symbol" w:hint="default"/>
+      </w:rPr>
+    </w:lvl>
+    <w:lvl w:ilvl="4" w:tplc="04220003" w:tentative="1">
+      <w:start w:val="1"/>
+      <w:numFmt w:val="bullet"/>
+      <w:lvlText w:val="o"/>
+      <w:lvlJc w:val="left"/>
+      <w:pPr>
+        <w:ind w:left="3600" w:hanging="360"/>
+      </w:pPr>
+      <w:rPr>
+        <w:rFonts w:ascii="Courier New" w:hAnsi="Courier New" w:cs="Courier New" w:hint="default"/>
+      </w:rPr>
+    </w:lvl>
+    <w:lvl w:ilvl="5" w:tplc="04220005" w:tentative="1">
+      <w:start w:val="1"/>
+      <w:numFmt w:val="bullet"/>
+      <w:lvlText w:val=""/>
+      <w:lvlJc w:val="left"/>
+      <w:pPr>
+        <w:ind w:left="4320" w:hanging="360"/>
+      </w:pPr>
+      <w:rPr>
+        <w:rFonts w:ascii="Wingdings" w:hAnsi="Wingdings" w:hint="default"/>
+      </w:rPr>
+    </w:lvl>
+    <w:lvl w:ilvl="6" w:tplc="04220001" w:tentative="1">
+      <w:start w:val="1"/>
+      <w:numFmt w:val="bullet"/>
+      <w:lvlText w:val=""/>
+      <w:lvlJc w:val="left"/>
+      <w:pPr>
+        <w:ind w:left="5040" w:hanging="360"/>
+      </w:pPr>
+      <w:rPr>
+        <w:rFonts w:ascii="Symbol" w:hAnsi="Symbol" w:hint="default"/>
+      </w:rPr>
+    </w:lvl>
+    <w:lvl w:ilvl="7" w:tplc="04220003" w:tentative="1">
+      <w:start w:val="1"/>
+      <w:numFmt w:val="bullet"/>
+      <w:lvlText w:val="o"/>
+      <w:lvlJc w:val="left"/>
+      <w:pPr>
+        <w:ind w:left="5760" w:hanging="360"/>
+      </w:pPr>
+      <w:rPr>
+        <w:rFonts w:ascii="Courier New" w:hAnsi="Courier New" w:cs="Courier New" w:hint="default"/>
+      </w:rPr>
+    </w:lvl>
+    <w:lvl w:ilvl="8" w:tplc="04220005" w:tentative="1">
+      <w:start w:val="1"/>
+      <w:numFmt w:val="bullet"/>
+      <w:lvlText w:val=""/>
+      <w:lvlJc w:val="left"/>
+      <w:pPr>
+        <w:ind w:left="6480" w:hanging="360"/>
+      </w:pPr>
+      <w:rPr>
+        <w:rFonts w:ascii="Wingdings" w:hAnsi="Wingdings" w:hint="default"/>
+      </w:rPr>
+    </w:lvl>
+  </w:abstractNum>
+  <w:abstractNum w:abstractNumId="30" w15:restartNumberingAfterBreak="0">
+    <w:nsid w:val="5BEF1BD9"/>
+    <w:multiLevelType w:val="multilevel"/>
+    <w:tmpl w:val="0422001F"/>
+    <w:lvl w:ilvl="0">
+      <w:start w:val="1"/>
+      <w:numFmt w:val="decimal"/>
+      <w:lvlText w:val="%1."/>
+      <w:lvlJc w:val="left"/>
+      <w:pPr>
+        <w:ind w:left="360" w:hanging="360"/>
+      </w:pPr>
+    </w:lvl>
+    <w:lvl w:ilvl="1">
+      <w:start w:val="1"/>
+      <w:numFmt w:val="decimal"/>
+      <w:lvlText w:val="%1.%2."/>
+      <w:lvlJc w:val="left"/>
+      <w:pPr>
+        <w:ind w:left="792" w:hanging="432"/>
+      </w:pPr>
+    </w:lvl>
+    <w:lvl w:ilvl="2">
+      <w:start w:val="1"/>
+      <w:numFmt w:val="decimal"/>
+      <w:lvlText w:val="%1.%2.%3."/>
+      <w:lvlJc w:val="left"/>
+      <w:pPr>
+        <w:ind w:left="1224" w:hanging="504"/>
+      </w:pPr>
+    </w:lvl>
+    <w:lvl w:ilvl="3">
+      <w:start w:val="1"/>
+      <w:numFmt w:val="decimal"/>
+      <w:lvlText w:val="%1.%2.%3.%4."/>
+      <w:lvlJc w:val="left"/>
+      <w:pPr>
+        <w:ind w:left="1728" w:hanging="648"/>
+      </w:pPr>
+    </w:lvl>
+    <w:lvl w:ilvl="4">
+      <w:start w:val="1"/>
+      <w:numFmt w:val="decimal"/>
+      <w:lvlText w:val="%1.%2.%3.%4.%5."/>
+      <w:lvlJc w:val="left"/>
+      <w:pPr>
+        <w:ind w:left="2232" w:hanging="792"/>
+      </w:pPr>
+    </w:lvl>
+    <w:lvl w:ilvl="5">
+      <w:start w:val="1"/>
+      <w:numFmt w:val="decimal"/>
+      <w:lvlText w:val="%1.%2.%3.%4.%5.%6."/>
+      <w:lvlJc w:val="left"/>
+      <w:pPr>
+        <w:ind w:left="2736" w:hanging="936"/>
+      </w:pPr>
+    </w:lvl>
+    <w:lvl w:ilvl="6">
+      <w:start w:val="1"/>
+      <w:numFmt w:val="decimal"/>
+      <w:lvlText w:val="%1.%2.%3.%4.%5.%6.%7."/>
+      <w:lvlJc w:val="left"/>
+      <w:pPr>
+        <w:ind w:left="3240" w:hanging="1080"/>
+      </w:pPr>
+    </w:lvl>
+    <w:lvl w:ilvl="7">
+      <w:start w:val="1"/>
+      <w:numFmt w:val="decimal"/>
+      <w:lvlText w:val="%1.%2.%3.%4.%5.%6.%7.%8."/>
+      <w:lvlJc w:val="left"/>
+      <w:pPr>
+        <w:ind w:left="3744" w:hanging="1224"/>
+      </w:pPr>
+    </w:lvl>
+    <w:lvl w:ilvl="8">
+      <w:start w:val="1"/>
+      <w:numFmt w:val="decimal"/>
+      <w:lvlText w:val="%1.%2.%3.%4.%5.%6.%7.%8.%9."/>
+      <w:lvlJc w:val="left"/>
+      <w:pPr>
+        <w:ind w:left="4320" w:hanging="1440"/>
+      </w:pPr>
+    </w:lvl>
+  </w:abstractNum>
+  <w:abstractNum w:abstractNumId="31" w15:restartNumberingAfterBreak="0">
     <w:nsid w:val="62EF4628"/>
     <w:multiLevelType w:val="hybridMultilevel"/>
     <w:tmpl w:val="4852D5C6"/>
@@ -5296,7 +6771,7 @@
       </w:pPr>
     </w:lvl>
   </w:abstractNum>
-  <w:abstractNum w:abstractNumId="27" w15:restartNumberingAfterBreak="0">
+  <w:abstractNum w:abstractNumId="32" w15:restartNumberingAfterBreak="0">
     <w:nsid w:val="62F23B27"/>
     <w:multiLevelType w:val="hybridMultilevel"/>
     <w:tmpl w:val="2D00C854"/>
@@ -5382,7 +6857,7 @@
       </w:pPr>
     </w:lvl>
   </w:abstractNum>
-  <w:abstractNum w:abstractNumId="28" w15:restartNumberingAfterBreak="0">
+  <w:abstractNum w:abstractNumId="33" w15:restartNumberingAfterBreak="0">
     <w:nsid w:val="6524589D"/>
     <w:multiLevelType w:val="hybridMultilevel"/>
     <w:tmpl w:val="6CC4093C"/>
@@ -5594,7 +7069,7 @@
       </w:rPr>
     </w:lvl>
   </w:abstractNum>
-  <w:abstractNum w:abstractNumId="29" w15:restartNumberingAfterBreak="0">
+  <w:abstractNum w:abstractNumId="34" w15:restartNumberingAfterBreak="0">
     <w:nsid w:val="67394255"/>
     <w:multiLevelType w:val="hybridMultilevel"/>
     <w:tmpl w:val="D9A64ED8"/>
@@ -5707,7 +7182,120 @@
       </w:rPr>
     </w:lvl>
   </w:abstractNum>
-  <w:abstractNum w:abstractNumId="30" w15:restartNumberingAfterBreak="0">
+  <w:abstractNum w:abstractNumId="35" w15:restartNumberingAfterBreak="0">
+    <w:nsid w:val="69343385"/>
+    <w:multiLevelType w:val="hybridMultilevel"/>
+    <w:tmpl w:val="57E420F6"/>
+    <w:lvl w:ilvl="0" w:tplc="04220001">
+      <w:start w:val="1"/>
+      <w:numFmt w:val="bullet"/>
+      <w:lvlText w:val=""/>
+      <w:lvlJc w:val="left"/>
+      <w:pPr>
+        <w:ind w:left="720" w:hanging="360"/>
+      </w:pPr>
+      <w:rPr>
+        <w:rFonts w:ascii="Symbol" w:hAnsi="Symbol" w:hint="default"/>
+      </w:rPr>
+    </w:lvl>
+    <w:lvl w:ilvl="1" w:tplc="04220003" w:tentative="1">
+      <w:start w:val="1"/>
+      <w:numFmt w:val="bullet"/>
+      <w:lvlText w:val="o"/>
+      <w:lvlJc w:val="left"/>
+      <w:pPr>
+        <w:ind w:left="1440" w:hanging="360"/>
+      </w:pPr>
+      <w:rPr>
+        <w:rFonts w:ascii="Courier New" w:hAnsi="Courier New" w:cs="Courier New" w:hint="default"/>
+      </w:rPr>
+    </w:lvl>
+    <w:lvl w:ilvl="2" w:tplc="04220005" w:tentative="1">
+      <w:start w:val="1"/>
+      <w:numFmt w:val="bullet"/>
+      <w:lvlText w:val=""/>
+      <w:lvlJc w:val="left"/>
+      <w:pPr>
+        <w:ind w:left="2160" w:hanging="360"/>
+      </w:pPr>
+      <w:rPr>
+        <w:rFonts w:ascii="Wingdings" w:hAnsi="Wingdings" w:hint="default"/>
+      </w:rPr>
+    </w:lvl>
+    <w:lvl w:ilvl="3" w:tplc="04220001" w:tentative="1">
+      <w:start w:val="1"/>
+      <w:numFmt w:val="bullet"/>
+      <w:lvlText w:val=""/>
+      <w:lvlJc w:val="left"/>
+      <w:pPr>
+        <w:ind w:left="2880" w:hanging="360"/>
+      </w:pPr>
+      <w:rPr>
+        <w:rFonts w:ascii="Symbol" w:hAnsi="Symbol" w:hint="default"/>
+      </w:rPr>
+    </w:lvl>
+    <w:lvl w:ilvl="4" w:tplc="04220003" w:tentative="1">
+      <w:start w:val="1"/>
+      <w:numFmt w:val="bullet"/>
+      <w:lvlText w:val="o"/>
+      <w:lvlJc w:val="left"/>
+      <w:pPr>
+        <w:ind w:left="3600" w:hanging="360"/>
+      </w:pPr>
+      <w:rPr>
+        <w:rFonts w:ascii="Courier New" w:hAnsi="Courier New" w:cs="Courier New" w:hint="default"/>
+      </w:rPr>
+    </w:lvl>
+    <w:lvl w:ilvl="5" w:tplc="04220005" w:tentative="1">
+      <w:start w:val="1"/>
+      <w:numFmt w:val="bullet"/>
+      <w:lvlText w:val=""/>
+      <w:lvlJc w:val="left"/>
+      <w:pPr>
+        <w:ind w:left="4320" w:hanging="360"/>
+      </w:pPr>
+      <w:rPr>
+        <w:rFonts w:ascii="Wingdings" w:hAnsi="Wingdings" w:hint="default"/>
+      </w:rPr>
+    </w:lvl>
+    <w:lvl w:ilvl="6" w:tplc="04220001" w:tentative="1">
+      <w:start w:val="1"/>
+      <w:numFmt w:val="bullet"/>
+      <w:lvlText w:val=""/>
+      <w:lvlJc w:val="left"/>
+      <w:pPr>
+        <w:ind w:left="5040" w:hanging="360"/>
+      </w:pPr>
+      <w:rPr>
+        <w:rFonts w:ascii="Symbol" w:hAnsi="Symbol" w:hint="default"/>
+      </w:rPr>
+    </w:lvl>
+    <w:lvl w:ilvl="7" w:tplc="04220003" w:tentative="1">
+      <w:start w:val="1"/>
+      <w:numFmt w:val="bullet"/>
+      <w:lvlText w:val="o"/>
+      <w:lvlJc w:val="left"/>
+      <w:pPr>
+        <w:ind w:left="5760" w:hanging="360"/>
+      </w:pPr>
+      <w:rPr>
+        <w:rFonts w:ascii="Courier New" w:hAnsi="Courier New" w:cs="Courier New" w:hint="default"/>
+      </w:rPr>
+    </w:lvl>
+    <w:lvl w:ilvl="8" w:tplc="04220005" w:tentative="1">
+      <w:start w:val="1"/>
+      <w:numFmt w:val="bullet"/>
+      <w:lvlText w:val=""/>
+      <w:lvlJc w:val="left"/>
+      <w:pPr>
+        <w:ind w:left="6480" w:hanging="360"/>
+      </w:pPr>
+      <w:rPr>
+        <w:rFonts w:ascii="Wingdings" w:hAnsi="Wingdings" w:hint="default"/>
+      </w:rPr>
+    </w:lvl>
+  </w:abstractNum>
+  <w:abstractNum w:abstractNumId="36" w15:restartNumberingAfterBreak="0">
     <w:nsid w:val="6D2E5DFB"/>
     <w:multiLevelType w:val="hybridMultilevel"/>
     <w:tmpl w:val="41F6E41A"/>
@@ -5793,7 +7381,7 @@
       </w:pPr>
     </w:lvl>
   </w:abstractNum>
-  <w:abstractNum w:abstractNumId="31" w15:restartNumberingAfterBreak="0">
+  <w:abstractNum w:abstractNumId="37" w15:restartNumberingAfterBreak="0">
     <w:nsid w:val="6D4F2D12"/>
     <w:multiLevelType w:val="multilevel"/>
     <w:tmpl w:val="04220021"/>
@@ -5906,7 +7494,7 @@
       </w:rPr>
     </w:lvl>
   </w:abstractNum>
-  <w:abstractNum w:abstractNumId="32" w15:restartNumberingAfterBreak="0">
+  <w:abstractNum w:abstractNumId="38" w15:restartNumberingAfterBreak="0">
     <w:nsid w:val="6DF114B3"/>
     <w:multiLevelType w:val="multilevel"/>
     <w:tmpl w:val="B4549B18"/>
@@ -6019,7 +7607,7 @@
       </w:pPr>
     </w:lvl>
   </w:abstractNum>
-  <w:abstractNum w:abstractNumId="33" w15:restartNumberingAfterBreak="0">
+  <w:abstractNum w:abstractNumId="39" w15:restartNumberingAfterBreak="0">
     <w:nsid w:val="6DF35357"/>
     <w:multiLevelType w:val="hybridMultilevel"/>
     <w:tmpl w:val="E5B01336"/>
@@ -6132,7 +7720,7 @@
       </w:rPr>
     </w:lvl>
   </w:abstractNum>
-  <w:abstractNum w:abstractNumId="34" w15:restartNumberingAfterBreak="0">
+  <w:abstractNum w:abstractNumId="40" w15:restartNumberingAfterBreak="0">
     <w:nsid w:val="6E7A1829"/>
     <w:multiLevelType w:val="hybridMultilevel"/>
     <w:tmpl w:val="052CA798"/>
@@ -6245,7 +7833,7 @@
       </w:rPr>
     </w:lvl>
   </w:abstractNum>
-  <w:abstractNum w:abstractNumId="35" w15:restartNumberingAfterBreak="0">
+  <w:abstractNum w:abstractNumId="41" w15:restartNumberingAfterBreak="0">
     <w:nsid w:val="744D0143"/>
     <w:multiLevelType w:val="hybridMultilevel"/>
     <w:tmpl w:val="17C405E6"/>
@@ -6331,7 +7919,7 @@
       </w:pPr>
     </w:lvl>
   </w:abstractNum>
-  <w:abstractNum w:abstractNumId="36" w15:restartNumberingAfterBreak="0">
+  <w:abstractNum w:abstractNumId="42" w15:restartNumberingAfterBreak="0">
     <w:nsid w:val="789B34B3"/>
     <w:multiLevelType w:val="hybridMultilevel"/>
     <w:tmpl w:val="F44E03E0"/>
@@ -6417,7 +8005,7 @@
       </w:pPr>
     </w:lvl>
   </w:abstractNum>
-  <w:abstractNum w:abstractNumId="37" w15:restartNumberingAfterBreak="0">
+  <w:abstractNum w:abstractNumId="43" w15:restartNumberingAfterBreak="0">
     <w:nsid w:val="7DA3387B"/>
     <w:multiLevelType w:val="hybridMultilevel"/>
     <w:tmpl w:val="17E622FC"/>
@@ -6503,7 +8091,7 @@
       </w:pPr>
     </w:lvl>
   </w:abstractNum>
-  <w:abstractNum w:abstractNumId="38" w15:restartNumberingAfterBreak="0">
+  <w:abstractNum w:abstractNumId="44" w15:restartNumberingAfterBreak="0">
     <w:nsid w:val="7E345CB7"/>
     <w:multiLevelType w:val="hybridMultilevel"/>
     <w:tmpl w:val="6C2A29E4"/>
@@ -6616,7 +8204,7 @@
       </w:rPr>
     </w:lvl>
   </w:abstractNum>
-  <w:abstractNum w:abstractNumId="39" w15:restartNumberingAfterBreak="0">
+  <w:abstractNum w:abstractNumId="45" w15:restartNumberingAfterBreak="0">
     <w:nsid w:val="7EDD3F15"/>
     <w:multiLevelType w:val="hybridMultilevel"/>
     <w:tmpl w:val="9692E6BC"/>
@@ -6703,64 +8291,64 @@
     </w:lvl>
   </w:abstractNum>
   <w:num w:numId="1">
+    <w:abstractNumId w:val="20"/>
+  </w:num>
+  <w:num w:numId="2">
+    <w:abstractNumId w:val="25"/>
+  </w:num>
+  <w:num w:numId="3">
+    <w:abstractNumId w:val="31"/>
+  </w:num>
+  <w:num w:numId="4">
+    <w:abstractNumId w:val="26"/>
+  </w:num>
+  <w:num w:numId="5">
     <w:abstractNumId w:val="18"/>
   </w:num>
-  <w:num w:numId="2">
-    <w:abstractNumId w:val="23"/>
+  <w:num w:numId="6">
+    <w:abstractNumId w:val="12"/>
   </w:num>
-  <w:num w:numId="3">
-    <w:abstractNumId w:val="26"/>
+  <w:num w:numId="7">
+    <w:abstractNumId w:val="7"/>
   </w:num>
-  <w:num w:numId="4">
+  <w:num w:numId="8">
+    <w:abstractNumId w:val="39"/>
+  </w:num>
+  <w:num w:numId="9">
+    <w:abstractNumId w:val="14"/>
+  </w:num>
+  <w:num w:numId="10">
+    <w:abstractNumId w:val="1"/>
+  </w:num>
+  <w:num w:numId="11">
+    <w:abstractNumId w:val="5"/>
+  </w:num>
+  <w:num w:numId="12">
     <w:abstractNumId w:val="24"/>
   </w:num>
-  <w:num w:numId="5">
+  <w:num w:numId="13">
+    <w:abstractNumId w:val="40"/>
+  </w:num>
+  <w:num w:numId="14">
     <w:abstractNumId w:val="16"/>
   </w:num>
-  <w:num w:numId="6">
-    <w:abstractNumId w:val="11"/>
+  <w:num w:numId="15">
+    <w:abstractNumId w:val="34"/>
   </w:num>
-  <w:num w:numId="7">
+  <w:num w:numId="16">
+    <w:abstractNumId w:val="44"/>
+  </w:num>
+  <w:num w:numId="17">
     <w:abstractNumId w:val="6"/>
   </w:num>
-  <w:num w:numId="8">
-    <w:abstractNumId w:val="33"/>
-  </w:num>
-  <w:num w:numId="9">
-    <w:abstractNumId w:val="12"/>
-  </w:num>
-  <w:num w:numId="10">
-    <w:abstractNumId w:val="0"/>
-  </w:num>
-  <w:num w:numId="11">
-    <w:abstractNumId w:val="4"/>
-  </w:num>
-  <w:num w:numId="12">
-    <w:abstractNumId w:val="22"/>
-  </w:num>
-  <w:num w:numId="13">
-    <w:abstractNumId w:val="34"/>
-  </w:num>
-  <w:num w:numId="14">
-    <w:abstractNumId w:val="14"/>
-  </w:num>
-  <w:num w:numId="15">
-    <w:abstractNumId w:val="29"/>
-  </w:num>
-  <w:num w:numId="16">
-    <w:abstractNumId w:val="38"/>
-  </w:num>
-  <w:num w:numId="17">
-    <w:abstractNumId w:val="5"/>
-  </w:num>
   <w:num w:numId="18">
-    <w:abstractNumId w:val="2"/>
+    <w:abstractNumId w:val="3"/>
   </w:num>
   <w:num w:numId="19">
-    <w:abstractNumId w:val="13"/>
+    <w:abstractNumId w:val="15"/>
   </w:num>
   <w:num w:numId="20">
-    <w:abstractNumId w:val="28"/>
+    <w:abstractNumId w:val="33"/>
     <w:lvlOverride w:ilvl="0">
       <w:startOverride w:val="1"/>
     </w:lvlOverride>
@@ -6790,64 +8378,82 @@
     </w:lvlOverride>
   </w:num>
   <w:num w:numId="21">
+    <w:abstractNumId w:val="38"/>
+  </w:num>
+  <w:num w:numId="22">
+    <w:abstractNumId w:val="10"/>
+  </w:num>
+  <w:num w:numId="23">
+    <w:abstractNumId w:val="37"/>
+  </w:num>
+  <w:num w:numId="24">
+    <w:abstractNumId w:val="42"/>
+  </w:num>
+  <w:num w:numId="25">
+    <w:abstractNumId w:val="43"/>
+  </w:num>
+  <w:num w:numId="26">
     <w:abstractNumId w:val="32"/>
   </w:num>
-  <w:num w:numId="22">
+  <w:num w:numId="27">
+    <w:abstractNumId w:val="22"/>
+  </w:num>
+  <w:num w:numId="28">
+    <w:abstractNumId w:val="36"/>
+  </w:num>
+  <w:num w:numId="29">
+    <w:abstractNumId w:val="17"/>
+  </w:num>
+  <w:num w:numId="30">
+    <w:abstractNumId w:val="41"/>
+  </w:num>
+  <w:num w:numId="31">
+    <w:abstractNumId w:val="19"/>
+  </w:num>
+  <w:num w:numId="32">
+    <w:abstractNumId w:val="45"/>
+  </w:num>
+  <w:num w:numId="33">
+    <w:abstractNumId w:val="21"/>
+  </w:num>
+  <w:num w:numId="34">
+    <w:abstractNumId w:val="23"/>
+  </w:num>
+  <w:num w:numId="35">
+    <w:abstractNumId w:val="2"/>
+  </w:num>
+  <w:num w:numId="36">
     <w:abstractNumId w:val="9"/>
   </w:num>
-  <w:num w:numId="23">
-    <w:abstractNumId w:val="31"/>
+  <w:num w:numId="37">
+    <w:abstractNumId w:val="4"/>
   </w:num>
-  <w:num w:numId="24">
-    <w:abstractNumId w:val="36"/>
-  </w:num>
-  <w:num w:numId="25">
-    <w:abstractNumId w:val="37"/>
-  </w:num>
-  <w:num w:numId="26">
+  <w:num w:numId="38">
     <w:abstractNumId w:val="27"/>
   </w:num>
-  <w:num w:numId="27">
-    <w:abstractNumId w:val="20"/>
+  <w:num w:numId="39">
+    <w:abstractNumId w:val="8"/>
   </w:num>
-  <w:num w:numId="28">
+  <w:num w:numId="40">
+    <w:abstractNumId w:val="11"/>
+  </w:num>
+  <w:num w:numId="41">
+    <w:abstractNumId w:val="28"/>
+  </w:num>
+  <w:num w:numId="42">
+    <w:abstractNumId w:val="0"/>
+  </w:num>
+  <w:num w:numId="43">
+    <w:abstractNumId w:val="13"/>
+  </w:num>
+  <w:num w:numId="44">
+    <w:abstractNumId w:val="29"/>
+  </w:num>
+  <w:num w:numId="45">
     <w:abstractNumId w:val="30"/>
   </w:num>
-  <w:num w:numId="29">
-    <w:abstractNumId w:val="15"/>
-  </w:num>
-  <w:num w:numId="30">
+  <w:num w:numId="46">
     <w:abstractNumId w:val="35"/>
-  </w:num>
-  <w:num w:numId="31">
-    <w:abstractNumId w:val="17"/>
-  </w:num>
-  <w:num w:numId="32">
-    <w:abstractNumId w:val="39"/>
-  </w:num>
-  <w:num w:numId="33">
-    <w:abstractNumId w:val="19"/>
-  </w:num>
-  <w:num w:numId="34">
-    <w:abstractNumId w:val="21"/>
-  </w:num>
-  <w:num w:numId="35">
-    <w:abstractNumId w:val="1"/>
-  </w:num>
-  <w:num w:numId="36">
-    <w:abstractNumId w:val="8"/>
-  </w:num>
-  <w:num w:numId="37">
-    <w:abstractNumId w:val="3"/>
-  </w:num>
-  <w:num w:numId="38">
-    <w:abstractNumId w:val="25"/>
-  </w:num>
-  <w:num w:numId="39">
-    <w:abstractNumId w:val="7"/>
-  </w:num>
-  <w:num w:numId="40">
-    <w:abstractNumId w:val="10"/>
   </w:num>
   <w:numIdMacAtCleanup w:val="19"/>
 </w:numbering>
@@ -6901,7 +8507,7 @@
     <w:lsdException w:name="Normal Indent" w:semiHidden="1" w:unhideWhenUsed="1"/>
     <w:lsdException w:name="footnote text" w:semiHidden="1" w:unhideWhenUsed="1"/>
     <w:lsdException w:name="annotation text" w:semiHidden="1" w:unhideWhenUsed="1"/>
-    <w:lsdException w:name="header" w:semiHidden="1" w:unhideWhenUsed="1"/>
+    <w:lsdException w:name="header" w:semiHidden="1" w:uiPriority="0" w:unhideWhenUsed="1"/>
     <w:lsdException w:name="footer" w:semiHidden="1" w:unhideWhenUsed="1"/>
     <w:lsdException w:name="index heading" w:semiHidden="1" w:unhideWhenUsed="1"/>
     <w:lsdException w:name="caption" w:semiHidden="1" w:uiPriority="35" w:unhideWhenUsed="1" w:qFormat="1"/>
@@ -7426,7 +9032,6 @@
     <w:name w:val="header"/>
     <w:basedOn w:val="a"/>
     <w:link w:val="a6"/>
-    <w:uiPriority w:val="99"/>
     <w:unhideWhenUsed/>
     <w:rsid w:val="00F40B18"/>
     <w:pPr>
@@ -7441,7 +9046,6 @@
     <w:name w:val="Верхній колонтитул Знак"/>
     <w:basedOn w:val="a0"/>
     <w:link w:val="a5"/>
-    <w:uiPriority w:val="99"/>
     <w:rsid w:val="00F40B18"/>
   </w:style>
   <w:style w:type="paragraph" w:styleId="a7">
@@ -7847,6 +9451,41 @@
       <w:color w:val="2E74B5" w:themeColor="accent1" w:themeShade="BF"/>
     </w:rPr>
   </w:style>
+  <w:style w:type="paragraph" w:customStyle="1" w:styleId="22">
+    <w:name w:val="Параграф 2"/>
+    <w:basedOn w:val="ac"/>
+    <w:link w:val="2Char"/>
+    <w:qFormat/>
+    <w:rsid w:val="0040082E"/>
+    <w:pPr>
+      <w:spacing w:before="160" w:after="0" w:line="240" w:lineRule="auto"/>
+      <w:ind w:left="0" w:firstLine="0"/>
+      <w:jc w:val="left"/>
+    </w:pPr>
+    <w:rPr>
+      <w:i/>
+      <w:color w:val="5A5A5A" w:themeColor="text1" w:themeTint="A5"/>
+      <w:kern w:val="2"/>
+      <w:lang w:val="en-US" w:eastAsia="en-US"/>
+    </w:rPr>
+  </w:style>
+  <w:style w:type="character" w:customStyle="1" w:styleId="2Char">
+    <w:name w:val="Параграф 2 Char"/>
+    <w:basedOn w:val="ad"/>
+    <w:link w:val="22"/>
+    <w:rsid w:val="0040082E"/>
+    <w:rPr>
+      <w:rFonts w:ascii="Times New Roman" w:eastAsiaTheme="minorEastAsia" w:hAnsi="Times New Roman" w:cstheme="minorBidi"/>
+      <w:b/>
+      <w:i/>
+      <w:color w:val="5A5A5A" w:themeColor="text1" w:themeTint="A5"/>
+      <w:spacing w:val="15"/>
+      <w:kern w:val="2"/>
+      <w:sz w:val="28"/>
+      <w:szCs w:val="22"/>
+      <w:lang w:val="en-US" w:eastAsia="en-US"/>
+    </w:rPr>
+  </w:style>
 </w:styles>
 </file>
 

</xml_diff>